<commit_message>
updated employee onboarding and employee master docs after 1.8.2018
</commit_message>
<xml_diff>
--- a/EMPLOYEE MASTER_UPDATED.docx
+++ b/EMPLOYEE MASTER_UPDATED.docx
@@ -115,7 +115,7 @@
           <w:b/>
           <w:sz w:val="28"/>
         </w:rPr>
-        <w:t>EMPLOYEE OFFER</w:t>
+        <w:t>OFFER</w:t>
       </w:r>
       <w:r>
         <w:rPr>
@@ -123,6 +123,13 @@
           <w:sz w:val="28"/>
         </w:rPr>
         <w:t xml:space="preserve"> DETAILS</w:t>
+      </w:r>
+      <w:r>
+        <w:rPr>
+          <w:b/>
+          <w:sz w:val="28"/>
+        </w:rPr>
+        <w:t xml:space="preserve"> (to be filled while rolling out the offer)</w:t>
       </w:r>
     </w:p>
     <w:p>
@@ -211,16 +218,15 @@
       </w:r>
       <w:r>
         <w:rPr>
-          <w:noProof/>
-          <w:sz w:val="24"/>
-        </w:rPr>
-        <w:t>Employee</w:t>
-      </w:r>
-      <w:r>
-        <w:rPr>
-          <w:sz w:val="24"/>
-        </w:rPr>
-        <w:t xml:space="preserve"> Name</w:t>
+          <w:sz w:val="24"/>
+        </w:rPr>
+        <w:t xml:space="preserve">Candidate </w:t>
+      </w:r>
+      <w:r>
+        <w:rPr>
+          <w:sz w:val="24"/>
+        </w:rPr>
+        <w:t>Name</w:t>
       </w:r>
     </w:p>
     <w:p>
@@ -802,6 +808,721 @@
         <mc:AlternateContent>
           <mc:Choice Requires="wps">
             <w:drawing>
+              <wp:anchor distT="0" distB="0" distL="114300" distR="114300" simplePos="0" relativeHeight="252095488" behindDoc="0" locked="0" layoutInCell="1" allowOverlap="1" wp14:anchorId="1C94A69E" wp14:editId="0DC8BEEA">
+                <wp:simplePos x="0" y="0"/>
+                <wp:positionH relativeFrom="margin">
+                  <wp:posOffset>2500745</wp:posOffset>
+                </wp:positionH>
+                <wp:positionV relativeFrom="paragraph">
+                  <wp:posOffset>6293</wp:posOffset>
+                </wp:positionV>
+                <wp:extent cx="1316182" cy="159328"/>
+                <wp:effectExtent l="0" t="0" r="17780" b="12700"/>
+                <wp:wrapNone/>
+                <wp:docPr id="2" name="Rectangle 2"/>
+                <wp:cNvGraphicFramePr/>
+                <a:graphic xmlns:a="http://schemas.openxmlformats.org/drawingml/2006/main">
+                  <a:graphicData uri="http://schemas.microsoft.com/office/word/2010/wordprocessingShape">
+                    <wps:wsp>
+                      <wps:cNvSpPr/>
+                      <wps:spPr>
+                        <a:xfrm>
+                          <a:off x="0" y="0"/>
+                          <a:ext cx="1316182" cy="159328"/>
+                        </a:xfrm>
+                        <a:prstGeom prst="rect">
+                          <a:avLst/>
+                        </a:prstGeom>
+                        <a:noFill/>
+                      </wps:spPr>
+                      <wps:style>
+                        <a:lnRef idx="2">
+                          <a:schemeClr val="accent1">
+                            <a:shade val="50000"/>
+                          </a:schemeClr>
+                        </a:lnRef>
+                        <a:fillRef idx="1">
+                          <a:schemeClr val="accent1"/>
+                        </a:fillRef>
+                        <a:effectRef idx="0">
+                          <a:schemeClr val="accent1"/>
+                        </a:effectRef>
+                        <a:fontRef idx="minor">
+                          <a:schemeClr val="lt1"/>
+                        </a:fontRef>
+                      </wps:style>
+                      <wps:bodyPr rot="0" spcFirstLastPara="0" vertOverflow="overflow" horzOverflow="overflow" vert="horz" wrap="square" lIns="91440" tIns="45720" rIns="91440" bIns="45720" numCol="1" spcCol="0" rtlCol="0" fromWordArt="0" anchor="ctr" anchorCtr="0" forceAA="0" compatLnSpc="1">
+                        <a:prstTxWarp prst="textNoShape">
+                          <a:avLst/>
+                        </a:prstTxWarp>
+                        <a:noAutofit/>
+                      </wps:bodyPr>
+                    </wps:wsp>
+                  </a:graphicData>
+                </a:graphic>
+                <wp14:sizeRelH relativeFrom="margin">
+                  <wp14:pctWidth>0</wp14:pctWidth>
+                </wp14:sizeRelH>
+                <wp14:sizeRelV relativeFrom="margin">
+                  <wp14:pctHeight>0</wp14:pctHeight>
+                </wp14:sizeRelV>
+              </wp:anchor>
+            </w:drawing>
+          </mc:Choice>
+          <mc:Fallback>
+            <w:pict>
+              <v:rect w14:anchorId="79D64A19" id="Rectangle 2" o:spid="_x0000_s1026" style="position:absolute;margin-left:196.9pt;margin-top:.5pt;width:103.65pt;height:12.55pt;z-index:252095488;visibility:visible;mso-wrap-style:square;mso-width-percent:0;mso-height-percent:0;mso-wrap-distance-left:9pt;mso-wrap-distance-top:0;mso-wrap-distance-right:9pt;mso-wrap-distance-bottom:0;mso-position-horizontal:absolute;mso-position-horizontal-relative:margin;mso-position-vertical:absolute;mso-position-vertical-relative:text;mso-width-percent:0;mso-height-percent:0;mso-width-relative:margin;mso-height-relative:margin;v-text-anchor:middle" o:gfxdata="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" filled="f" strokecolor="#1f3763 [1604]" strokeweight="1pt">
+                <w10:wrap anchorx="margin"/>
+              </v:rect>
+            </w:pict>
+          </mc:Fallback>
+        </mc:AlternateContent>
+      </w:r>
+      <w:r>
+        <w:rPr>
+          <w:sz w:val="24"/>
+        </w:rPr>
+        <w:t>Offer made on</w:t>
+      </w:r>
+    </w:p>
+    <w:p>
+      <w:pPr>
+        <w:rPr>
+          <w:sz w:val="24"/>
+        </w:rPr>
+      </w:pPr>
+      <w:r>
+        <w:rPr>
+          <w:noProof/>
+          <w:sz w:val="24"/>
+        </w:rPr>
+        <mc:AlternateContent>
+          <mc:Choice Requires="wps">
+            <w:drawing>
+              <wp:anchor distT="0" distB="0" distL="114300" distR="114300" simplePos="0" relativeHeight="252097536" behindDoc="0" locked="0" layoutInCell="1" allowOverlap="1" wp14:anchorId="6950BD5E" wp14:editId="597DBF59">
+                <wp:simplePos x="0" y="0"/>
+                <wp:positionH relativeFrom="margin">
+                  <wp:posOffset>2497273</wp:posOffset>
+                </wp:positionH>
+                <wp:positionV relativeFrom="paragraph">
+                  <wp:posOffset>9253</wp:posOffset>
+                </wp:positionV>
+                <wp:extent cx="1316182" cy="159328"/>
+                <wp:effectExtent l="0" t="0" r="17780" b="12700"/>
+                <wp:wrapNone/>
+                <wp:docPr id="23" name="Rectangle 23"/>
+                <wp:cNvGraphicFramePr/>
+                <a:graphic xmlns:a="http://schemas.openxmlformats.org/drawingml/2006/main">
+                  <a:graphicData uri="http://schemas.microsoft.com/office/word/2010/wordprocessingShape">
+                    <wps:wsp>
+                      <wps:cNvSpPr/>
+                      <wps:spPr>
+                        <a:xfrm>
+                          <a:off x="0" y="0"/>
+                          <a:ext cx="1316182" cy="159328"/>
+                        </a:xfrm>
+                        <a:prstGeom prst="rect">
+                          <a:avLst/>
+                        </a:prstGeom>
+                        <a:noFill/>
+                      </wps:spPr>
+                      <wps:style>
+                        <a:lnRef idx="2">
+                          <a:schemeClr val="accent1">
+                            <a:shade val="50000"/>
+                          </a:schemeClr>
+                        </a:lnRef>
+                        <a:fillRef idx="1">
+                          <a:schemeClr val="accent1"/>
+                        </a:fillRef>
+                        <a:effectRef idx="0">
+                          <a:schemeClr val="accent1"/>
+                        </a:effectRef>
+                        <a:fontRef idx="minor">
+                          <a:schemeClr val="lt1"/>
+                        </a:fontRef>
+                      </wps:style>
+                      <wps:bodyPr rot="0" spcFirstLastPara="0" vertOverflow="overflow" horzOverflow="overflow" vert="horz" wrap="square" lIns="91440" tIns="45720" rIns="91440" bIns="45720" numCol="1" spcCol="0" rtlCol="0" fromWordArt="0" anchor="ctr" anchorCtr="0" forceAA="0" compatLnSpc="1">
+                        <a:prstTxWarp prst="textNoShape">
+                          <a:avLst/>
+                        </a:prstTxWarp>
+                        <a:noAutofit/>
+                      </wps:bodyPr>
+                    </wps:wsp>
+                  </a:graphicData>
+                </a:graphic>
+                <wp14:sizeRelH relativeFrom="margin">
+                  <wp14:pctWidth>0</wp14:pctWidth>
+                </wp14:sizeRelH>
+                <wp14:sizeRelV relativeFrom="margin">
+                  <wp14:pctHeight>0</wp14:pctHeight>
+                </wp14:sizeRelV>
+              </wp:anchor>
+            </w:drawing>
+          </mc:Choice>
+          <mc:Fallback>
+            <w:pict>
+              <v:rect w14:anchorId="4323D32A" id="Rectangle 23" o:spid="_x0000_s1026" style="position:absolute;margin-left:196.65pt;margin-top:.75pt;width:103.65pt;height:12.55pt;z-index:252097536;visibility:visible;mso-wrap-style:square;mso-width-percent:0;mso-height-percent:0;mso-wrap-distance-left:9pt;mso-wrap-distance-top:0;mso-wrap-distance-right:9pt;mso-wrap-distance-bottom:0;mso-position-horizontal:absolute;mso-position-horizontal-relative:margin;mso-position-vertical:absolute;mso-position-vertical-relative:text;mso-width-percent:0;mso-height-percent:0;mso-width-relative:margin;mso-height-relative:margin;v-text-anchor:middle" o:gfxdata="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" filled="f" strokecolor="#1f3763 [1604]" strokeweight="1pt">
+                <w10:wrap anchorx="margin"/>
+              </v:rect>
+            </w:pict>
+          </mc:Fallback>
+        </mc:AlternateContent>
+      </w:r>
+      <w:r>
+        <w:rPr>
+          <w:sz w:val="24"/>
+        </w:rPr>
+        <w:t>Designation</w:t>
+      </w:r>
+    </w:p>
+    <w:p>
+      <w:pPr>
+        <w:rPr>
+          <w:noProof/>
+          <w:sz w:val="24"/>
+        </w:rPr>
+      </w:pPr>
+      <w:r>
+        <w:rPr>
+          <w:noProof/>
+          <w:sz w:val="24"/>
+        </w:rPr>
+        <mc:AlternateContent>
+          <mc:Choice Requires="wps">
+            <w:drawing>
+              <wp:anchor distT="0" distB="0" distL="114300" distR="114300" simplePos="0" relativeHeight="252096512" behindDoc="0" locked="0" layoutInCell="1" allowOverlap="1" wp14:anchorId="4822B15E" wp14:editId="75FB3C89">
+                <wp:simplePos x="0" y="0"/>
+                <wp:positionH relativeFrom="margin">
+                  <wp:posOffset>2507673</wp:posOffset>
+                </wp:positionH>
+                <wp:positionV relativeFrom="paragraph">
+                  <wp:posOffset>20146</wp:posOffset>
+                </wp:positionV>
+                <wp:extent cx="1316182" cy="159328"/>
+                <wp:effectExtent l="0" t="0" r="17780" b="12700"/>
+                <wp:wrapNone/>
+                <wp:docPr id="5" name="Rectangle 5"/>
+                <wp:cNvGraphicFramePr/>
+                <a:graphic xmlns:a="http://schemas.openxmlformats.org/drawingml/2006/main">
+                  <a:graphicData uri="http://schemas.microsoft.com/office/word/2010/wordprocessingShape">
+                    <wps:wsp>
+                      <wps:cNvSpPr/>
+                      <wps:spPr>
+                        <a:xfrm>
+                          <a:off x="0" y="0"/>
+                          <a:ext cx="1316182" cy="159328"/>
+                        </a:xfrm>
+                        <a:prstGeom prst="rect">
+                          <a:avLst/>
+                        </a:prstGeom>
+                        <a:noFill/>
+                      </wps:spPr>
+                      <wps:style>
+                        <a:lnRef idx="2">
+                          <a:schemeClr val="accent1">
+                            <a:shade val="50000"/>
+                          </a:schemeClr>
+                        </a:lnRef>
+                        <a:fillRef idx="1">
+                          <a:schemeClr val="accent1"/>
+                        </a:fillRef>
+                        <a:effectRef idx="0">
+                          <a:schemeClr val="accent1"/>
+                        </a:effectRef>
+                        <a:fontRef idx="minor">
+                          <a:schemeClr val="lt1"/>
+                        </a:fontRef>
+                      </wps:style>
+                      <wps:bodyPr rot="0" spcFirstLastPara="0" vertOverflow="overflow" horzOverflow="overflow" vert="horz" wrap="square" lIns="91440" tIns="45720" rIns="91440" bIns="45720" numCol="1" spcCol="0" rtlCol="0" fromWordArt="0" anchor="ctr" anchorCtr="0" forceAA="0" compatLnSpc="1">
+                        <a:prstTxWarp prst="textNoShape">
+                          <a:avLst/>
+                        </a:prstTxWarp>
+                        <a:noAutofit/>
+                      </wps:bodyPr>
+                    </wps:wsp>
+                  </a:graphicData>
+                </a:graphic>
+                <wp14:sizeRelH relativeFrom="margin">
+                  <wp14:pctWidth>0</wp14:pctWidth>
+                </wp14:sizeRelH>
+                <wp14:sizeRelV relativeFrom="margin">
+                  <wp14:pctHeight>0</wp14:pctHeight>
+                </wp14:sizeRelV>
+              </wp:anchor>
+            </w:drawing>
+          </mc:Choice>
+          <mc:Fallback>
+            <w:pict>
+              <v:rect w14:anchorId="7854E8B2" id="Rectangle 5" o:spid="_x0000_s1026" style="position:absolute;margin-left:197.45pt;margin-top:1.6pt;width:103.65pt;height:12.55pt;z-index:252096512;visibility:visible;mso-wrap-style:square;mso-width-percent:0;mso-height-percent:0;mso-wrap-distance-left:9pt;mso-wrap-distance-top:0;mso-wrap-distance-right:9pt;mso-wrap-distance-bottom:0;mso-position-horizontal:absolute;mso-position-horizontal-relative:margin;mso-position-vertical:absolute;mso-position-vertical-relative:text;mso-width-percent:0;mso-height-percent:0;mso-width-relative:margin;mso-height-relative:margin;v-text-anchor:middle" o:gfxdata="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" filled="f" strokecolor="#1f3763 [1604]" strokeweight="1pt">
+                <w10:wrap anchorx="margin"/>
+              </v:rect>
+            </w:pict>
+          </mc:Fallback>
+        </mc:AlternateContent>
+      </w:r>
+      <w:r>
+        <w:rPr>
+          <w:noProof/>
+          <w:sz w:val="24"/>
+        </w:rPr>
+        <w:t xml:space="preserve">Expected Date of Joining </w:t>
+      </w:r>
+    </w:p>
+    <w:p>
+      <w:pPr>
+        <w:spacing w:after="0" w:line="240" w:lineRule="auto"/>
+        <w:rPr>
+          <w:noProof/>
+          <w:sz w:val="24"/>
+        </w:rPr>
+      </w:pPr>
+    </w:p>
+    <w:p>
+      <w:pPr>
+        <w:rPr>
+          <w:sz w:val="24"/>
+        </w:rPr>
+      </w:pPr>
+      <w:r>
+        <w:rPr>
+          <w:noProof/>
+          <w:sz w:val="24"/>
+        </w:rPr>
+        <mc:AlternateContent>
+          <mc:Choice Requires="wpg">
+            <w:drawing>
+              <wp:anchor distT="0" distB="0" distL="114300" distR="114300" simplePos="0" relativeHeight="252101632" behindDoc="0" locked="0" layoutInCell="1" allowOverlap="1" wp14:anchorId="2A635537" wp14:editId="3FC8E304">
+                <wp:simplePos x="0" y="0"/>
+                <wp:positionH relativeFrom="column">
+                  <wp:posOffset>2719510</wp:posOffset>
+                </wp:positionH>
+                <wp:positionV relativeFrom="paragraph">
+                  <wp:posOffset>7620</wp:posOffset>
+                </wp:positionV>
+                <wp:extent cx="1322648" cy="182880"/>
+                <wp:effectExtent l="0" t="0" r="11430" b="26670"/>
+                <wp:wrapNone/>
+                <wp:docPr id="14" name="Group 14"/>
+                <wp:cNvGraphicFramePr/>
+                <a:graphic xmlns:a="http://schemas.openxmlformats.org/drawingml/2006/main">
+                  <a:graphicData uri="http://schemas.microsoft.com/office/word/2010/wordprocessingGroup">
+                    <wpg:wgp>
+                      <wpg:cNvGrpSpPr/>
+                      <wpg:grpSpPr>
+                        <a:xfrm>
+                          <a:off x="0" y="0"/>
+                          <a:ext cx="1322648" cy="182880"/>
+                          <a:chOff x="0" y="0"/>
+                          <a:chExt cx="1690254" cy="248920"/>
+                        </a:xfrm>
+                      </wpg:grpSpPr>
+                      <wps:wsp>
+                        <wps:cNvPr id="87" name="Rectangle 87"/>
+                        <wps:cNvSpPr/>
+                        <wps:spPr>
+                          <a:xfrm>
+                            <a:off x="0" y="0"/>
+                            <a:ext cx="1690254" cy="248920"/>
+                          </a:xfrm>
+                          <a:prstGeom prst="rect">
+                            <a:avLst/>
+                          </a:prstGeom>
+                          <a:noFill/>
+                        </wps:spPr>
+                        <wps:style>
+                          <a:lnRef idx="2">
+                            <a:schemeClr val="accent1">
+                              <a:shade val="50000"/>
+                            </a:schemeClr>
+                          </a:lnRef>
+                          <a:fillRef idx="1">
+                            <a:schemeClr val="accent1"/>
+                          </a:fillRef>
+                          <a:effectRef idx="0">
+                            <a:schemeClr val="accent1"/>
+                          </a:effectRef>
+                          <a:fontRef idx="minor">
+                            <a:schemeClr val="lt1"/>
+                          </a:fontRef>
+                        </wps:style>
+                        <wps:bodyPr rot="0" spcFirstLastPara="0" vertOverflow="overflow" horzOverflow="overflow" vert="horz" wrap="square" lIns="91440" tIns="45720" rIns="91440" bIns="45720" numCol="1" spcCol="0" rtlCol="0" fromWordArt="0" anchor="ctr" anchorCtr="0" forceAA="0" compatLnSpc="1">
+                          <a:prstTxWarp prst="textNoShape">
+                            <a:avLst/>
+                          </a:prstTxWarp>
+                          <a:noAutofit/>
+                        </wps:bodyPr>
+                      </wps:wsp>
+                      <wps:wsp>
+                        <wps:cNvPr id="143" name="Isosceles Triangle 143"/>
+                        <wps:cNvSpPr/>
+                        <wps:spPr>
+                          <a:xfrm rot="10800000">
+                            <a:off x="1447800" y="41564"/>
+                            <a:ext cx="152400" cy="151477"/>
+                          </a:xfrm>
+                          <a:prstGeom prst="triangle">
+                            <a:avLst/>
+                          </a:prstGeom>
+                          <a:noFill/>
+                        </wps:spPr>
+                        <wps:style>
+                          <a:lnRef idx="2">
+                            <a:schemeClr val="accent1">
+                              <a:shade val="50000"/>
+                            </a:schemeClr>
+                          </a:lnRef>
+                          <a:fillRef idx="1">
+                            <a:schemeClr val="accent1"/>
+                          </a:fillRef>
+                          <a:effectRef idx="0">
+                            <a:schemeClr val="accent1"/>
+                          </a:effectRef>
+                          <a:fontRef idx="minor">
+                            <a:schemeClr val="lt1"/>
+                          </a:fontRef>
+                        </wps:style>
+                        <wps:bodyPr rot="0" spcFirstLastPara="0" vertOverflow="overflow" horzOverflow="overflow" vert="horz" wrap="square" lIns="91440" tIns="45720" rIns="91440" bIns="45720" numCol="1" spcCol="0" rtlCol="0" fromWordArt="0" anchor="ctr" anchorCtr="0" forceAA="0" compatLnSpc="1">
+                          <a:prstTxWarp prst="textNoShape">
+                            <a:avLst/>
+                          </a:prstTxWarp>
+                          <a:noAutofit/>
+                        </wps:bodyPr>
+                      </wps:wsp>
+                    </wpg:wgp>
+                  </a:graphicData>
+                </a:graphic>
+                <wp14:sizeRelH relativeFrom="margin">
+                  <wp14:pctWidth>0</wp14:pctWidth>
+                </wp14:sizeRelH>
+                <wp14:sizeRelV relativeFrom="margin">
+                  <wp14:pctHeight>0</wp14:pctHeight>
+                </wp14:sizeRelV>
+              </wp:anchor>
+            </w:drawing>
+          </mc:Choice>
+          <mc:Fallback>
+            <w:pict>
+              <v:group w14:anchorId="0EEB822B" id="Group 14" o:spid="_x0000_s1026" style="position:absolute;margin-left:214.15pt;margin-top:.6pt;width:104.15pt;height:14.4pt;z-index:252101632;mso-width-relative:margin;mso-height-relative:margin" coordsize="16902,2489" o:gfxdata="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">
+                <v:rect id="Rectangle 87" o:spid="_x0000_s1027" style="position:absolute;width:16902;height:2489;visibility:visible;mso-wrap-style:square;v-text-anchor:middle" o:gfxdata="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" filled="f" strokecolor="#1f3763 [1604]" strokeweight="1pt"/>
+                <v:shapetype id="_x0000_t5" coordsize="21600,21600" o:spt="5" adj="10800" path="m@0,l,21600r21600,xe">
+                  <v:stroke joinstyle="miter"/>
+                  <v:formulas>
+                    <v:f eqn="val #0"/>
+                    <v:f eqn="prod #0 1 2"/>
+                    <v:f eqn="sum @1 10800 0"/>
+                  </v:formulas>
+                  <v:path gradientshapeok="t" o:connecttype="custom" o:connectlocs="@0,0;@1,10800;0,21600;10800,21600;21600,21600;@2,10800" textboxrect="0,10800,10800,18000;5400,10800,16200,18000;10800,10800,21600,18000;0,7200,7200,21600;7200,7200,14400,21600;14400,7200,21600,21600"/>
+                  <v:handles>
+                    <v:h position="#0,topLeft" xrange="0,21600"/>
+                  </v:handles>
+                </v:shapetype>
+                <v:shape id="Isosceles Triangle 143" o:spid="_x0000_s1028" type="#_x0000_t5" style="position:absolute;left:14478;top:415;width:1524;height:1515;rotation:180;visibility:visible;mso-wrap-style:square;v-text-anchor:middle" o:gfxdata="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" filled="f" strokecolor="#1f3763 [1604]" strokeweight="1pt"/>
+              </v:group>
+            </w:pict>
+          </mc:Fallback>
+        </mc:AlternateContent>
+      </w:r>
+      <w:r>
+        <w:rPr>
+          <w:sz w:val="24"/>
+        </w:rPr>
+        <w:t>Payroll Entity</w:t>
+      </w:r>
+      <w:r>
+        <w:rPr>
+          <w:sz w:val="24"/>
+        </w:rPr>
+        <w:tab/>
+      </w:r>
+    </w:p>
+    <w:p>
+      <w:pPr>
+        <w:rPr>
+          <w:sz w:val="24"/>
+        </w:rPr>
+      </w:pPr>
+      <w:r>
+        <w:rPr>
+          <w:noProof/>
+          <w:sz w:val="24"/>
+        </w:rPr>
+        <mc:AlternateContent>
+          <mc:Choice Requires="wps">
+            <w:drawing>
+              <wp:anchor distT="0" distB="0" distL="114300" distR="114300" simplePos="0" relativeHeight="252102656" behindDoc="0" locked="0" layoutInCell="1" allowOverlap="1" wp14:anchorId="18B9E799" wp14:editId="2EF69593">
+                <wp:simplePos x="0" y="0"/>
+                <wp:positionH relativeFrom="margin">
+                  <wp:posOffset>2734592</wp:posOffset>
+                </wp:positionH>
+                <wp:positionV relativeFrom="paragraph">
+                  <wp:posOffset>2540</wp:posOffset>
+                </wp:positionV>
+                <wp:extent cx="1316182" cy="159328"/>
+                <wp:effectExtent l="0" t="0" r="17780" b="12700"/>
+                <wp:wrapNone/>
+                <wp:docPr id="145" name="Rectangle 145"/>
+                <wp:cNvGraphicFramePr/>
+                <a:graphic xmlns:a="http://schemas.openxmlformats.org/drawingml/2006/main">
+                  <a:graphicData uri="http://schemas.microsoft.com/office/word/2010/wordprocessingShape">
+                    <wps:wsp>
+                      <wps:cNvSpPr/>
+                      <wps:spPr>
+                        <a:xfrm>
+                          <a:off x="0" y="0"/>
+                          <a:ext cx="1316182" cy="159328"/>
+                        </a:xfrm>
+                        <a:prstGeom prst="rect">
+                          <a:avLst/>
+                        </a:prstGeom>
+                        <a:noFill/>
+                      </wps:spPr>
+                      <wps:style>
+                        <a:lnRef idx="2">
+                          <a:schemeClr val="accent1">
+                            <a:shade val="50000"/>
+                          </a:schemeClr>
+                        </a:lnRef>
+                        <a:fillRef idx="1">
+                          <a:schemeClr val="accent1"/>
+                        </a:fillRef>
+                        <a:effectRef idx="0">
+                          <a:schemeClr val="accent1"/>
+                        </a:effectRef>
+                        <a:fontRef idx="minor">
+                          <a:schemeClr val="lt1"/>
+                        </a:fontRef>
+                      </wps:style>
+                      <wps:bodyPr rot="0" spcFirstLastPara="0" vertOverflow="overflow" horzOverflow="overflow" vert="horz" wrap="square" lIns="91440" tIns="45720" rIns="91440" bIns="45720" numCol="1" spcCol="0" rtlCol="0" fromWordArt="0" anchor="ctr" anchorCtr="0" forceAA="0" compatLnSpc="1">
+                        <a:prstTxWarp prst="textNoShape">
+                          <a:avLst/>
+                        </a:prstTxWarp>
+                        <a:noAutofit/>
+                      </wps:bodyPr>
+                    </wps:wsp>
+                  </a:graphicData>
+                </a:graphic>
+                <wp14:sizeRelH relativeFrom="margin">
+                  <wp14:pctWidth>0</wp14:pctWidth>
+                </wp14:sizeRelH>
+                <wp14:sizeRelV relativeFrom="margin">
+                  <wp14:pctHeight>0</wp14:pctHeight>
+                </wp14:sizeRelV>
+              </wp:anchor>
+            </w:drawing>
+          </mc:Choice>
+          <mc:Fallback>
+            <w:pict>
+              <v:rect w14:anchorId="50795FC5" id="Rectangle 145" o:spid="_x0000_s1026" style="position:absolute;margin-left:215.3pt;margin-top:.2pt;width:103.65pt;height:12.55pt;z-index:252102656;visibility:visible;mso-wrap-style:square;mso-width-percent:0;mso-height-percent:0;mso-wrap-distance-left:9pt;mso-wrap-distance-top:0;mso-wrap-distance-right:9pt;mso-wrap-distance-bottom:0;mso-position-horizontal:absolute;mso-position-horizontal-relative:margin;mso-position-vertical:absolute;mso-position-vertical-relative:text;mso-width-percent:0;mso-height-percent:0;mso-width-relative:margin;mso-height-relative:margin;v-text-anchor:middle" o:gfxdata="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" filled="f" strokecolor="#1f3763 [1604]" strokeweight="1pt">
+                <w10:wrap anchorx="margin"/>
+              </v:rect>
+            </w:pict>
+          </mc:Fallback>
+        </mc:AlternateContent>
+      </w:r>
+      <w:r>
+        <w:rPr>
+          <w:sz w:val="24"/>
+        </w:rPr>
+        <w:t>Currency</w:t>
+      </w:r>
+    </w:p>
+    <w:p>
+      <w:pPr>
+        <w:rPr>
+          <w:sz w:val="24"/>
+        </w:rPr>
+      </w:pPr>
+      <w:r>
+        <w:rPr>
+          <w:noProof/>
+          <w:sz w:val="24"/>
+        </w:rPr>
+        <mc:AlternateContent>
+          <mc:Choice Requires="wps">
+            <w:drawing>
+              <wp:anchor distT="0" distB="0" distL="114300" distR="114300" simplePos="0" relativeHeight="252103680" behindDoc="0" locked="0" layoutInCell="1" allowOverlap="1" wp14:anchorId="44D4FCB2" wp14:editId="39EF1FC4">
+                <wp:simplePos x="0" y="0"/>
+                <wp:positionH relativeFrom="margin">
+                  <wp:posOffset>2736850</wp:posOffset>
+                </wp:positionH>
+                <wp:positionV relativeFrom="paragraph">
+                  <wp:posOffset>5080</wp:posOffset>
+                </wp:positionV>
+                <wp:extent cx="1315720" cy="158750"/>
+                <wp:effectExtent l="0" t="0" r="17780" b="12700"/>
+                <wp:wrapNone/>
+                <wp:docPr id="150" name="Rectangle 150"/>
+                <wp:cNvGraphicFramePr/>
+                <a:graphic xmlns:a="http://schemas.openxmlformats.org/drawingml/2006/main">
+                  <a:graphicData uri="http://schemas.microsoft.com/office/word/2010/wordprocessingShape">
+                    <wps:wsp>
+                      <wps:cNvSpPr/>
+                      <wps:spPr>
+                        <a:xfrm>
+                          <a:off x="0" y="0"/>
+                          <a:ext cx="1315720" cy="158750"/>
+                        </a:xfrm>
+                        <a:prstGeom prst="rect">
+                          <a:avLst/>
+                        </a:prstGeom>
+                        <a:noFill/>
+                      </wps:spPr>
+                      <wps:style>
+                        <a:lnRef idx="2">
+                          <a:schemeClr val="accent1">
+                            <a:shade val="50000"/>
+                          </a:schemeClr>
+                        </a:lnRef>
+                        <a:fillRef idx="1">
+                          <a:schemeClr val="accent1"/>
+                        </a:fillRef>
+                        <a:effectRef idx="0">
+                          <a:schemeClr val="accent1"/>
+                        </a:effectRef>
+                        <a:fontRef idx="minor">
+                          <a:schemeClr val="lt1"/>
+                        </a:fontRef>
+                      </wps:style>
+                      <wps:bodyPr rot="0" spcFirstLastPara="0" vertOverflow="overflow" horzOverflow="overflow" vert="horz" wrap="square" lIns="91440" tIns="45720" rIns="91440" bIns="45720" numCol="1" spcCol="0" rtlCol="0" fromWordArt="0" anchor="ctr" anchorCtr="0" forceAA="0" compatLnSpc="1">
+                        <a:prstTxWarp prst="textNoShape">
+                          <a:avLst/>
+                        </a:prstTxWarp>
+                        <a:noAutofit/>
+                      </wps:bodyPr>
+                    </wps:wsp>
+                  </a:graphicData>
+                </a:graphic>
+                <wp14:sizeRelH relativeFrom="margin">
+                  <wp14:pctWidth>0</wp14:pctWidth>
+                </wp14:sizeRelH>
+                <wp14:sizeRelV relativeFrom="margin">
+                  <wp14:pctHeight>0</wp14:pctHeight>
+                </wp14:sizeRelV>
+              </wp:anchor>
+            </w:drawing>
+          </mc:Choice>
+          <mc:Fallback>
+            <w:pict>
+              <v:rect w14:anchorId="573F3B32" id="Rectangle 150" o:spid="_x0000_s1026" style="position:absolute;margin-left:215.5pt;margin-top:.4pt;width:103.6pt;height:12.5pt;z-index:252103680;visibility:visible;mso-wrap-style:square;mso-width-percent:0;mso-height-percent:0;mso-wrap-distance-left:9pt;mso-wrap-distance-top:0;mso-wrap-distance-right:9pt;mso-wrap-distance-bottom:0;mso-position-horizontal:absolute;mso-position-horizontal-relative:margin;mso-position-vertical:absolute;mso-position-vertical-relative:text;mso-width-percent:0;mso-height-percent:0;mso-width-relative:margin;mso-height-relative:margin;v-text-anchor:middle" o:gfxdata="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" filled="f" strokecolor="#1f3763 [1604]" strokeweight="1pt">
+                <w10:wrap anchorx="margin"/>
+              </v:rect>
+            </w:pict>
+          </mc:Fallback>
+        </mc:AlternateContent>
+      </w:r>
+      <w:r>
+        <w:rPr>
+          <w:sz w:val="24"/>
+        </w:rPr>
+        <w:t>CTC per Month</w:t>
+      </w:r>
+    </w:p>
+    <w:p>
+      <w:pPr>
+        <w:rPr>
+          <w:sz w:val="24"/>
+        </w:rPr>
+      </w:pPr>
+      <w:r>
+        <w:rPr>
+          <w:noProof/>
+          <w:sz w:val="24"/>
+        </w:rPr>
+        <mc:AlternateContent>
+          <mc:Choice Requires="wps">
+            <w:drawing>
+              <wp:anchor distT="0" distB="0" distL="114300" distR="114300" simplePos="0" relativeHeight="252104704" behindDoc="0" locked="0" layoutInCell="1" allowOverlap="1" wp14:anchorId="74A914DE" wp14:editId="5C74875C">
+                <wp:simplePos x="0" y="0"/>
+                <wp:positionH relativeFrom="margin">
+                  <wp:posOffset>2741930</wp:posOffset>
+                </wp:positionH>
+                <wp:positionV relativeFrom="paragraph">
+                  <wp:posOffset>7620</wp:posOffset>
+                </wp:positionV>
+                <wp:extent cx="1315720" cy="158750"/>
+                <wp:effectExtent l="0" t="0" r="17780" b="12700"/>
+                <wp:wrapNone/>
+                <wp:docPr id="153" name="Rectangle 153"/>
+                <wp:cNvGraphicFramePr/>
+                <a:graphic xmlns:a="http://schemas.openxmlformats.org/drawingml/2006/main">
+                  <a:graphicData uri="http://schemas.microsoft.com/office/word/2010/wordprocessingShape">
+                    <wps:wsp>
+                      <wps:cNvSpPr/>
+                      <wps:spPr>
+                        <a:xfrm>
+                          <a:off x="0" y="0"/>
+                          <a:ext cx="1315720" cy="158750"/>
+                        </a:xfrm>
+                        <a:prstGeom prst="rect">
+                          <a:avLst/>
+                        </a:prstGeom>
+                        <a:noFill/>
+                      </wps:spPr>
+                      <wps:style>
+                        <a:lnRef idx="2">
+                          <a:schemeClr val="accent1">
+                            <a:shade val="50000"/>
+                          </a:schemeClr>
+                        </a:lnRef>
+                        <a:fillRef idx="1">
+                          <a:schemeClr val="accent1"/>
+                        </a:fillRef>
+                        <a:effectRef idx="0">
+                          <a:schemeClr val="accent1"/>
+                        </a:effectRef>
+                        <a:fontRef idx="minor">
+                          <a:schemeClr val="lt1"/>
+                        </a:fontRef>
+                      </wps:style>
+                      <wps:bodyPr rot="0" spcFirstLastPara="0" vertOverflow="overflow" horzOverflow="overflow" vert="horz" wrap="square" lIns="91440" tIns="45720" rIns="91440" bIns="45720" numCol="1" spcCol="0" rtlCol="0" fromWordArt="0" anchor="ctr" anchorCtr="0" forceAA="0" compatLnSpc="1">
+                        <a:prstTxWarp prst="textNoShape">
+                          <a:avLst/>
+                        </a:prstTxWarp>
+                        <a:noAutofit/>
+                      </wps:bodyPr>
+                    </wps:wsp>
+                  </a:graphicData>
+                </a:graphic>
+                <wp14:sizeRelH relativeFrom="margin">
+                  <wp14:pctWidth>0</wp14:pctWidth>
+                </wp14:sizeRelH>
+                <wp14:sizeRelV relativeFrom="margin">
+                  <wp14:pctHeight>0</wp14:pctHeight>
+                </wp14:sizeRelV>
+              </wp:anchor>
+            </w:drawing>
+          </mc:Choice>
+          <mc:Fallback>
+            <w:pict>
+              <v:rect w14:anchorId="25182868" id="Rectangle 153" o:spid="_x0000_s1026" style="position:absolute;margin-left:215.9pt;margin-top:.6pt;width:103.6pt;height:12.5pt;z-index:252104704;visibility:visible;mso-wrap-style:square;mso-width-percent:0;mso-height-percent:0;mso-wrap-distance-left:9pt;mso-wrap-distance-top:0;mso-wrap-distance-right:9pt;mso-wrap-distance-bottom:0;mso-position-horizontal:absolute;mso-position-horizontal-relative:margin;mso-position-vertical:absolute;mso-position-vertical-relative:text;mso-width-percent:0;mso-height-percent:0;mso-width-relative:margin;mso-height-relative:margin;v-text-anchor:middle" o:gfxdata="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" filled="f" strokecolor="#1f3763 [1604]" strokeweight="1pt">
+                <w10:wrap anchorx="margin"/>
+              </v:rect>
+            </w:pict>
+          </mc:Fallback>
+        </mc:AlternateContent>
+      </w:r>
+      <w:r>
+        <w:rPr>
+          <w:sz w:val="24"/>
+        </w:rPr>
+        <w:t>CTC per Year</w:t>
+      </w:r>
+    </w:p>
+    <w:p>
+      <w:pPr>
+        <w:rPr>
+          <w:sz w:val="24"/>
+        </w:rPr>
+      </w:pPr>
+      <w:r>
+        <w:rPr>
+          <w:noProof/>
+          <w:sz w:val="24"/>
+        </w:rPr>
+        <mc:AlternateContent>
+          <mc:Choice Requires="wps">
+            <w:drawing>
               <wp:anchor distT="0" distB="0" distL="114300" distR="114300" simplePos="0" relativeHeight="251996160" behindDoc="0" locked="0" layoutInCell="1" allowOverlap="1" wp14:anchorId="4C7BB540" wp14:editId="37D544F3">
                 <wp:simplePos x="0" y="0"/>
                 <wp:positionH relativeFrom="margin">
@@ -1375,294 +2096,6 @@
           <w:sz w:val="24"/>
         </w:rPr>
         <w:t>Sub Group</w:t>
-      </w:r>
-    </w:p>
-    <w:p>
-      <w:pPr>
-        <w:rPr>
-          <w:sz w:val="24"/>
-        </w:rPr>
-      </w:pPr>
-      <w:r>
-        <w:rPr>
-          <w:noProof/>
-          <w:sz w:val="24"/>
-        </w:rPr>
-        <mc:AlternateContent>
-          <mc:Choice Requires="wps">
-            <w:drawing>
-              <wp:anchor distT="0" distB="0" distL="114300" distR="114300" simplePos="0" relativeHeight="251906048" behindDoc="0" locked="0" layoutInCell="1" allowOverlap="1" wp14:anchorId="19B56664" wp14:editId="54489178">
-                <wp:simplePos x="0" y="0"/>
-                <wp:positionH relativeFrom="margin">
-                  <wp:posOffset>2500745</wp:posOffset>
-                </wp:positionH>
-                <wp:positionV relativeFrom="paragraph">
-                  <wp:posOffset>6293</wp:posOffset>
-                </wp:positionV>
-                <wp:extent cx="1316182" cy="159328"/>
-                <wp:effectExtent l="0" t="0" r="17780" b="12700"/>
-                <wp:wrapNone/>
-                <wp:docPr id="2" name="Rectangle 2"/>
-                <wp:cNvGraphicFramePr/>
-                <a:graphic xmlns:a="http://schemas.openxmlformats.org/drawingml/2006/main">
-                  <a:graphicData uri="http://schemas.microsoft.com/office/word/2010/wordprocessingShape">
-                    <wps:wsp>
-                      <wps:cNvSpPr/>
-                      <wps:spPr>
-                        <a:xfrm>
-                          <a:off x="0" y="0"/>
-                          <a:ext cx="1316182" cy="159328"/>
-                        </a:xfrm>
-                        <a:prstGeom prst="rect">
-                          <a:avLst/>
-                        </a:prstGeom>
-                        <a:noFill/>
-                      </wps:spPr>
-                      <wps:style>
-                        <a:lnRef idx="2">
-                          <a:schemeClr val="accent1">
-                            <a:shade val="50000"/>
-                          </a:schemeClr>
-                        </a:lnRef>
-                        <a:fillRef idx="1">
-                          <a:schemeClr val="accent1"/>
-                        </a:fillRef>
-                        <a:effectRef idx="0">
-                          <a:schemeClr val="accent1"/>
-                        </a:effectRef>
-                        <a:fontRef idx="minor">
-                          <a:schemeClr val="lt1"/>
-                        </a:fontRef>
-                      </wps:style>
-                      <wps:bodyPr rot="0" spcFirstLastPara="0" vertOverflow="overflow" horzOverflow="overflow" vert="horz" wrap="square" lIns="91440" tIns="45720" rIns="91440" bIns="45720" numCol="1" spcCol="0" rtlCol="0" fromWordArt="0" anchor="ctr" anchorCtr="0" forceAA="0" compatLnSpc="1">
-                        <a:prstTxWarp prst="textNoShape">
-                          <a:avLst/>
-                        </a:prstTxWarp>
-                        <a:noAutofit/>
-                      </wps:bodyPr>
-                    </wps:wsp>
-                  </a:graphicData>
-                </a:graphic>
-                <wp14:sizeRelH relativeFrom="margin">
-                  <wp14:pctWidth>0</wp14:pctWidth>
-                </wp14:sizeRelH>
-                <wp14:sizeRelV relativeFrom="margin">
-                  <wp14:pctHeight>0</wp14:pctHeight>
-                </wp14:sizeRelV>
-              </wp:anchor>
-            </w:drawing>
-          </mc:Choice>
-          <mc:Fallback>
-            <w:pict>
-              <v:rect w14:anchorId="77C8D252" id="Rectangle 2" o:spid="_x0000_s1026" style="position:absolute;margin-left:196.9pt;margin-top:.5pt;width:103.65pt;height:12.55pt;z-index:251906048;visibility:visible;mso-wrap-style:square;mso-width-percent:0;mso-height-percent:0;mso-wrap-distance-left:9pt;mso-wrap-distance-top:0;mso-wrap-distance-right:9pt;mso-wrap-distance-bottom:0;mso-position-horizontal:absolute;mso-position-horizontal-relative:margin;mso-position-vertical:absolute;mso-position-vertical-relative:text;mso-width-percent:0;mso-height-percent:0;mso-width-relative:margin;mso-height-relative:margin;v-text-anchor:middle" o:gfxdata="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" filled="f" strokecolor="#1f3763 [1604]" strokeweight="1pt">
-                <w10:wrap anchorx="margin"/>
-              </v:rect>
-            </w:pict>
-          </mc:Fallback>
-        </mc:AlternateContent>
-      </w:r>
-      <w:r>
-        <w:rPr>
-          <w:sz w:val="24"/>
-        </w:rPr>
-        <w:t>Offer made</w:t>
-      </w:r>
-      <w:r>
-        <w:rPr>
-          <w:sz w:val="24"/>
-        </w:rPr>
-        <w:t xml:space="preserve"> on</w:t>
-      </w:r>
-    </w:p>
-    <w:p>
-      <w:pPr>
-        <w:rPr>
-          <w:sz w:val="24"/>
-        </w:rPr>
-      </w:pPr>
-      <w:r>
-        <w:rPr>
-          <w:noProof/>
-          <w:sz w:val="24"/>
-        </w:rPr>
-        <mc:AlternateContent>
-          <mc:Choice Requires="wps">
-            <w:drawing>
-              <wp:anchor distT="0" distB="0" distL="114300" distR="114300" simplePos="0" relativeHeight="251994112" behindDoc="0" locked="0" layoutInCell="1" allowOverlap="1" wp14:anchorId="4DB81F96" wp14:editId="7C21888D">
-                <wp:simplePos x="0" y="0"/>
-                <wp:positionH relativeFrom="margin">
-                  <wp:posOffset>2497273</wp:posOffset>
-                </wp:positionH>
-                <wp:positionV relativeFrom="paragraph">
-                  <wp:posOffset>9253</wp:posOffset>
-                </wp:positionV>
-                <wp:extent cx="1316182" cy="159328"/>
-                <wp:effectExtent l="0" t="0" r="17780" b="12700"/>
-                <wp:wrapNone/>
-                <wp:docPr id="23" name="Rectangle 23"/>
-                <wp:cNvGraphicFramePr/>
-                <a:graphic xmlns:a="http://schemas.openxmlformats.org/drawingml/2006/main">
-                  <a:graphicData uri="http://schemas.microsoft.com/office/word/2010/wordprocessingShape">
-                    <wps:wsp>
-                      <wps:cNvSpPr/>
-                      <wps:spPr>
-                        <a:xfrm>
-                          <a:off x="0" y="0"/>
-                          <a:ext cx="1316182" cy="159328"/>
-                        </a:xfrm>
-                        <a:prstGeom prst="rect">
-                          <a:avLst/>
-                        </a:prstGeom>
-                        <a:noFill/>
-                      </wps:spPr>
-                      <wps:style>
-                        <a:lnRef idx="2">
-                          <a:schemeClr val="accent1">
-                            <a:shade val="50000"/>
-                          </a:schemeClr>
-                        </a:lnRef>
-                        <a:fillRef idx="1">
-                          <a:schemeClr val="accent1"/>
-                        </a:fillRef>
-                        <a:effectRef idx="0">
-                          <a:schemeClr val="accent1"/>
-                        </a:effectRef>
-                        <a:fontRef idx="minor">
-                          <a:schemeClr val="lt1"/>
-                        </a:fontRef>
-                      </wps:style>
-                      <wps:bodyPr rot="0" spcFirstLastPara="0" vertOverflow="overflow" horzOverflow="overflow" vert="horz" wrap="square" lIns="91440" tIns="45720" rIns="91440" bIns="45720" numCol="1" spcCol="0" rtlCol="0" fromWordArt="0" anchor="ctr" anchorCtr="0" forceAA="0" compatLnSpc="1">
-                        <a:prstTxWarp prst="textNoShape">
-                          <a:avLst/>
-                        </a:prstTxWarp>
-                        <a:noAutofit/>
-                      </wps:bodyPr>
-                    </wps:wsp>
-                  </a:graphicData>
-                </a:graphic>
-                <wp14:sizeRelH relativeFrom="margin">
-                  <wp14:pctWidth>0</wp14:pctWidth>
-                </wp14:sizeRelH>
-                <wp14:sizeRelV relativeFrom="margin">
-                  <wp14:pctHeight>0</wp14:pctHeight>
-                </wp14:sizeRelV>
-              </wp:anchor>
-            </w:drawing>
-          </mc:Choice>
-          <mc:Fallback>
-            <w:pict>
-              <v:rect w14:anchorId="560A02AC" id="Rectangle 23" o:spid="_x0000_s1026" style="position:absolute;margin-left:196.65pt;margin-top:.75pt;width:103.65pt;height:12.55pt;z-index:251994112;visibility:visible;mso-wrap-style:square;mso-width-percent:0;mso-height-percent:0;mso-wrap-distance-left:9pt;mso-wrap-distance-top:0;mso-wrap-distance-right:9pt;mso-wrap-distance-bottom:0;mso-position-horizontal:absolute;mso-position-horizontal-relative:margin;mso-position-vertical:absolute;mso-position-vertical-relative:text;mso-width-percent:0;mso-height-percent:0;mso-width-relative:margin;mso-height-relative:margin;v-text-anchor:middle" o:gfxdata="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" filled="f" strokecolor="#1f3763 [1604]" strokeweight="1pt">
-                <w10:wrap anchorx="margin"/>
-              </v:rect>
-            </w:pict>
-          </mc:Fallback>
-        </mc:AlternateContent>
-      </w:r>
-      <w:r>
-        <w:rPr>
-          <w:sz w:val="24"/>
-        </w:rPr>
-        <w:t>Designation</w:t>
-      </w:r>
-    </w:p>
-    <w:p>
-      <w:pPr>
-        <w:rPr>
-          <w:noProof/>
-          <w:sz w:val="24"/>
-        </w:rPr>
-      </w:pPr>
-      <w:r>
-        <w:rPr>
-          <w:noProof/>
-          <w:sz w:val="24"/>
-        </w:rPr>
-        <mc:AlternateContent>
-          <mc:Choice Requires="wps">
-            <w:drawing>
-              <wp:anchor distT="0" distB="0" distL="114300" distR="114300" simplePos="0" relativeHeight="251907072" behindDoc="0" locked="0" layoutInCell="1" allowOverlap="1" wp14:anchorId="46FAAD7B" wp14:editId="6CDAEFE9">
-                <wp:simplePos x="0" y="0"/>
-                <wp:positionH relativeFrom="margin">
-                  <wp:posOffset>2507673</wp:posOffset>
-                </wp:positionH>
-                <wp:positionV relativeFrom="paragraph">
-                  <wp:posOffset>20146</wp:posOffset>
-                </wp:positionV>
-                <wp:extent cx="1316182" cy="159328"/>
-                <wp:effectExtent l="0" t="0" r="17780" b="12700"/>
-                <wp:wrapNone/>
-                <wp:docPr id="5" name="Rectangle 5"/>
-                <wp:cNvGraphicFramePr/>
-                <a:graphic xmlns:a="http://schemas.openxmlformats.org/drawingml/2006/main">
-                  <a:graphicData uri="http://schemas.microsoft.com/office/word/2010/wordprocessingShape">
-                    <wps:wsp>
-                      <wps:cNvSpPr/>
-                      <wps:spPr>
-                        <a:xfrm>
-                          <a:off x="0" y="0"/>
-                          <a:ext cx="1316182" cy="159328"/>
-                        </a:xfrm>
-                        <a:prstGeom prst="rect">
-                          <a:avLst/>
-                        </a:prstGeom>
-                        <a:noFill/>
-                      </wps:spPr>
-                      <wps:style>
-                        <a:lnRef idx="2">
-                          <a:schemeClr val="accent1">
-                            <a:shade val="50000"/>
-                          </a:schemeClr>
-                        </a:lnRef>
-                        <a:fillRef idx="1">
-                          <a:schemeClr val="accent1"/>
-                        </a:fillRef>
-                        <a:effectRef idx="0">
-                          <a:schemeClr val="accent1"/>
-                        </a:effectRef>
-                        <a:fontRef idx="minor">
-                          <a:schemeClr val="lt1"/>
-                        </a:fontRef>
-                      </wps:style>
-                      <wps:bodyPr rot="0" spcFirstLastPara="0" vertOverflow="overflow" horzOverflow="overflow" vert="horz" wrap="square" lIns="91440" tIns="45720" rIns="91440" bIns="45720" numCol="1" spcCol="0" rtlCol="0" fromWordArt="0" anchor="ctr" anchorCtr="0" forceAA="0" compatLnSpc="1">
-                        <a:prstTxWarp prst="textNoShape">
-                          <a:avLst/>
-                        </a:prstTxWarp>
-                        <a:noAutofit/>
-                      </wps:bodyPr>
-                    </wps:wsp>
-                  </a:graphicData>
-                </a:graphic>
-                <wp14:sizeRelH relativeFrom="margin">
-                  <wp14:pctWidth>0</wp14:pctWidth>
-                </wp14:sizeRelH>
-                <wp14:sizeRelV relativeFrom="margin">
-                  <wp14:pctHeight>0</wp14:pctHeight>
-                </wp14:sizeRelV>
-              </wp:anchor>
-            </w:drawing>
-          </mc:Choice>
-          <mc:Fallback>
-            <w:pict>
-              <v:rect w14:anchorId="65D4D86F" id="Rectangle 5" o:spid="_x0000_s1026" style="position:absolute;margin-left:197.45pt;margin-top:1.6pt;width:103.65pt;height:12.55pt;z-index:251907072;visibility:visible;mso-wrap-style:square;mso-width-percent:0;mso-height-percent:0;mso-wrap-distance-left:9pt;mso-wrap-distance-top:0;mso-wrap-distance-right:9pt;mso-wrap-distance-bottom:0;mso-position-horizontal:absolute;mso-position-horizontal-relative:margin;mso-position-vertical:absolute;mso-position-vertical-relative:text;mso-width-percent:0;mso-height-percent:0;mso-width-relative:margin;mso-height-relative:margin;v-text-anchor:middle" o:gfxdata="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" filled="f" strokecolor="#1f3763 [1604]" strokeweight="1pt">
-                <w10:wrap anchorx="margin"/>
-              </v:rect>
-            </w:pict>
-          </mc:Fallback>
-        </mc:AlternateContent>
-      </w:r>
-      <w:r>
-        <w:rPr>
-          <w:noProof/>
-          <w:sz w:val="24"/>
-        </w:rPr>
-        <w:t>Expected Date of Joining</w:t>
-      </w:r>
-      <w:r>
-        <w:rPr>
-          <w:noProof/>
-          <w:sz w:val="24"/>
-        </w:rPr>
-        <w:t xml:space="preserve"> </w:t>
       </w:r>
     </w:p>
     <w:p>
@@ -2339,7 +2772,13 @@
         <w:rPr>
           <w:sz w:val="24"/>
         </w:rPr>
-        <w:t>Pre-Employment Screening</w:t>
+        <w:t>Annual -</w:t>
+      </w:r>
+      <w:r>
+        <w:rPr>
+          <w:sz w:val="24"/>
+        </w:rPr>
+        <w:t>Screening</w:t>
       </w:r>
       <w:r>
         <w:rPr>
@@ -2357,7 +2796,19 @@
         <w:rPr>
           <w:sz w:val="24"/>
         </w:rPr>
-        <w:t xml:space="preserve">        Yes/No</w:t>
+        <w:t xml:space="preserve">      </w:t>
+      </w:r>
+      <w:r>
+        <w:rPr>
+          <w:sz w:val="24"/>
+        </w:rPr>
+        <w:t xml:space="preserve">                </w:t>
+      </w:r>
+      <w:r>
+        <w:rPr>
+          <w:sz w:val="24"/>
+        </w:rPr>
+        <w:t xml:space="preserve">  Yes/No</w:t>
       </w:r>
     </w:p>
     <w:p>
@@ -2371,192 +2822,32 @@
     </w:p>
     <w:p>
       <w:pPr>
-        <w:jc w:val="center"/>
-        <w:rPr>
-          <w:b/>
-          <w:sz w:val="28"/>
-        </w:rPr>
-      </w:pPr>
-      <w:r>
-        <w:rPr>
-          <w:b/>
-          <w:sz w:val="28"/>
-        </w:rPr>
-        <w:t>EMPLOYEE SALARY DETAILS</w:t>
-      </w:r>
-    </w:p>
-    <w:p>
-      <w:pPr>
-        <w:rPr>
-          <w:sz w:val="24"/>
-        </w:rPr>
-      </w:pPr>
-      <w:r>
-        <w:rPr>
-          <w:noProof/>
-          <w:sz w:val="24"/>
-        </w:rPr>
-        <mc:AlternateContent>
-          <mc:Choice Requires="wpg">
-            <w:drawing>
-              <wp:anchor distT="0" distB="0" distL="114300" distR="114300" simplePos="0" relativeHeight="251983872" behindDoc="0" locked="0" layoutInCell="1" allowOverlap="1" wp14:anchorId="7C7144E4" wp14:editId="3DBB45BE">
-                <wp:simplePos x="0" y="0"/>
-                <wp:positionH relativeFrom="column">
-                  <wp:posOffset>2719510</wp:posOffset>
-                </wp:positionH>
-                <wp:positionV relativeFrom="paragraph">
-                  <wp:posOffset>7620</wp:posOffset>
-                </wp:positionV>
-                <wp:extent cx="1322648" cy="182880"/>
-                <wp:effectExtent l="0" t="0" r="11430" b="26670"/>
-                <wp:wrapNone/>
-                <wp:docPr id="107" name="Group 107"/>
-                <wp:cNvGraphicFramePr/>
-                <a:graphic xmlns:a="http://schemas.openxmlformats.org/drawingml/2006/main">
-                  <a:graphicData uri="http://schemas.microsoft.com/office/word/2010/wordprocessingGroup">
-                    <wpg:wgp>
-                      <wpg:cNvGrpSpPr/>
-                      <wpg:grpSpPr>
-                        <a:xfrm>
-                          <a:off x="0" y="0"/>
-                          <a:ext cx="1322648" cy="182880"/>
-                          <a:chOff x="0" y="0"/>
-                          <a:chExt cx="1690254" cy="248920"/>
-                        </a:xfrm>
-                      </wpg:grpSpPr>
-                      <wps:wsp>
-                        <wps:cNvPr id="108" name="Rectangle 108"/>
-                        <wps:cNvSpPr/>
-                        <wps:spPr>
-                          <a:xfrm>
-                            <a:off x="0" y="0"/>
-                            <a:ext cx="1690254" cy="248920"/>
-                          </a:xfrm>
-                          <a:prstGeom prst="rect">
-                            <a:avLst/>
-                          </a:prstGeom>
-                          <a:noFill/>
-                        </wps:spPr>
-                        <wps:style>
-                          <a:lnRef idx="2">
-                            <a:schemeClr val="accent1">
-                              <a:shade val="50000"/>
-                            </a:schemeClr>
-                          </a:lnRef>
-                          <a:fillRef idx="1">
-                            <a:schemeClr val="accent1"/>
-                          </a:fillRef>
-                          <a:effectRef idx="0">
-                            <a:schemeClr val="accent1"/>
-                          </a:effectRef>
-                          <a:fontRef idx="minor">
-                            <a:schemeClr val="lt1"/>
-                          </a:fontRef>
-                        </wps:style>
-                        <wps:bodyPr rot="0" spcFirstLastPara="0" vertOverflow="overflow" horzOverflow="overflow" vert="horz" wrap="square" lIns="91440" tIns="45720" rIns="91440" bIns="45720" numCol="1" spcCol="0" rtlCol="0" fromWordArt="0" anchor="ctr" anchorCtr="0" forceAA="0" compatLnSpc="1">
-                          <a:prstTxWarp prst="textNoShape">
-                            <a:avLst/>
-                          </a:prstTxWarp>
-                          <a:noAutofit/>
-                        </wps:bodyPr>
-                      </wps:wsp>
-                      <wps:wsp>
-                        <wps:cNvPr id="109" name="Isosceles Triangle 109"/>
-                        <wps:cNvSpPr/>
-                        <wps:spPr>
-                          <a:xfrm rot="10800000">
-                            <a:off x="1447800" y="41564"/>
-                            <a:ext cx="152400" cy="151477"/>
-                          </a:xfrm>
-                          <a:prstGeom prst="triangle">
-                            <a:avLst/>
-                          </a:prstGeom>
-                          <a:noFill/>
-                        </wps:spPr>
-                        <wps:style>
-                          <a:lnRef idx="2">
-                            <a:schemeClr val="accent1">
-                              <a:shade val="50000"/>
-                            </a:schemeClr>
-                          </a:lnRef>
-                          <a:fillRef idx="1">
-                            <a:schemeClr val="accent1"/>
-                          </a:fillRef>
-                          <a:effectRef idx="0">
-                            <a:schemeClr val="accent1"/>
-                          </a:effectRef>
-                          <a:fontRef idx="minor">
-                            <a:schemeClr val="lt1"/>
-                          </a:fontRef>
-                        </wps:style>
-                        <wps:bodyPr rot="0" spcFirstLastPara="0" vertOverflow="overflow" horzOverflow="overflow" vert="horz" wrap="square" lIns="91440" tIns="45720" rIns="91440" bIns="45720" numCol="1" spcCol="0" rtlCol="0" fromWordArt="0" anchor="ctr" anchorCtr="0" forceAA="0" compatLnSpc="1">
-                          <a:prstTxWarp prst="textNoShape">
-                            <a:avLst/>
-                          </a:prstTxWarp>
-                          <a:noAutofit/>
-                        </wps:bodyPr>
-                      </wps:wsp>
-                    </wpg:wgp>
-                  </a:graphicData>
-                </a:graphic>
-                <wp14:sizeRelH relativeFrom="margin">
-                  <wp14:pctWidth>0</wp14:pctWidth>
-                </wp14:sizeRelH>
-                <wp14:sizeRelV relativeFrom="margin">
-                  <wp14:pctHeight>0</wp14:pctHeight>
-                </wp14:sizeRelV>
-              </wp:anchor>
-            </w:drawing>
-          </mc:Choice>
-          <mc:Fallback>
-            <w:pict>
-              <v:group w14:anchorId="6243FF36" id="Group 107" o:spid="_x0000_s1026" style="position:absolute;margin-left:214.15pt;margin-top:.6pt;width:104.15pt;height:14.4pt;z-index:251983872;mso-width-relative:margin;mso-height-relative:margin" coordsize="16902,2489" o:gfxdata="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">
-                <v:rect id="Rectangle 108" o:spid="_x0000_s1027" style="position:absolute;width:16902;height:2489;visibility:visible;mso-wrap-style:square;v-text-anchor:middle" o:gfxdata="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" filled="f" strokecolor="#1f3763 [1604]" strokeweight="1pt"/>
-                <v:shape id="Isosceles Triangle 109" o:spid="_x0000_s1028" type="#_x0000_t5" style="position:absolute;left:14478;top:415;width:1524;height:1515;rotation:180;visibility:visible;mso-wrap-style:square;v-text-anchor:middle" o:gfxdata="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" filled="f" strokecolor="#1f3763 [1604]" strokeweight="1pt"/>
-              </v:group>
-            </w:pict>
-          </mc:Fallback>
-        </mc:AlternateContent>
-      </w:r>
-      <w:r>
-        <w:rPr>
-          <w:sz w:val="24"/>
-        </w:rPr>
-        <w:t>Payroll Entity</w:t>
-      </w:r>
-      <w:r>
-        <w:rPr>
-          <w:sz w:val="24"/>
-        </w:rPr>
-        <w:tab/>
-      </w:r>
-    </w:p>
-    <w:p>
-      <w:pPr>
-        <w:rPr>
-          <w:sz w:val="24"/>
-        </w:rPr>
-      </w:pPr>
-      <w:r>
-        <w:rPr>
-          <w:noProof/>
+        <w:spacing w:after="0" w:line="240" w:lineRule="auto"/>
+        <w:rPr>
+          <w:sz w:val="24"/>
+        </w:rPr>
+      </w:pPr>
+      <w:r>
+        <w:rPr>
+          <w:noProof/>
+          <w:color w:val="FFC000" w:themeColor="accent4"/>
           <w:sz w:val="24"/>
         </w:rPr>
         <mc:AlternateContent>
           <mc:Choice Requires="wps">
             <w:drawing>
-              <wp:anchor distT="0" distB="0" distL="114300" distR="114300" simplePos="0" relativeHeight="251984896" behindDoc="0" locked="0" layoutInCell="1" allowOverlap="1" wp14:anchorId="0817714D" wp14:editId="546F4F2E">
+              <wp:anchor distT="0" distB="0" distL="114300" distR="114300" simplePos="0" relativeHeight="252106752" behindDoc="0" locked="0" layoutInCell="1" allowOverlap="1" wp14:anchorId="4F853F62" wp14:editId="03534CD6">
                 <wp:simplePos x="0" y="0"/>
                 <wp:positionH relativeFrom="margin">
-                  <wp:posOffset>2734592</wp:posOffset>
+                  <wp:posOffset>2613660</wp:posOffset>
                 </wp:positionH>
                 <wp:positionV relativeFrom="paragraph">
-                  <wp:posOffset>2540</wp:posOffset>
+                  <wp:posOffset>25400</wp:posOffset>
                 </wp:positionV>
-                <wp:extent cx="1316182" cy="159328"/>
-                <wp:effectExtent l="0" t="0" r="17780" b="12700"/>
+                <wp:extent cx="1402080" cy="198120"/>
+                <wp:effectExtent l="0" t="0" r="26670" b="11430"/>
                 <wp:wrapNone/>
-                <wp:docPr id="115" name="Rectangle 115"/>
+                <wp:docPr id="154" name="Rectangle 154"/>
                 <wp:cNvGraphicFramePr/>
                 <a:graphic xmlns:a="http://schemas.openxmlformats.org/drawingml/2006/main">
                   <a:graphicData uri="http://schemas.microsoft.com/office/word/2010/wordprocessingShape">
@@ -2565,7 +2856,7 @@
                       <wps:spPr>
                         <a:xfrm>
                           <a:off x="0" y="0"/>
-                          <a:ext cx="1316182" cy="159328"/>
+                          <a:ext cx="1402080" cy="198120"/>
                         </a:xfrm>
                         <a:prstGeom prst="rect">
                           <a:avLst/>
@@ -2608,7 +2899,7 @@
           </mc:Choice>
           <mc:Fallback>
             <w:pict>
-              <v:rect w14:anchorId="03EC6204" id="Rectangle 115" o:spid="_x0000_s1026" style="position:absolute;margin-left:215.3pt;margin-top:.2pt;width:103.65pt;height:12.55pt;z-index:251984896;visibility:visible;mso-wrap-style:square;mso-width-percent:0;mso-height-percent:0;mso-wrap-distance-left:9pt;mso-wrap-distance-top:0;mso-wrap-distance-right:9pt;mso-wrap-distance-bottom:0;mso-position-horizontal:absolute;mso-position-horizontal-relative:margin;mso-position-vertical:absolute;mso-position-vertical-relative:text;mso-width-percent:0;mso-height-percent:0;mso-width-relative:margin;mso-height-relative:margin;v-text-anchor:middle" o:gfxdata="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" filled="f" strokecolor="#1f3763 [1604]" strokeweight="1pt">
+              <v:rect w14:anchorId="1C091EE0" id="Rectangle 154" o:spid="_x0000_s1026" style="position:absolute;margin-left:205.8pt;margin-top:2pt;width:110.4pt;height:15.6pt;z-index:252106752;visibility:visible;mso-wrap-style:square;mso-width-percent:0;mso-height-percent:0;mso-wrap-distance-left:9pt;mso-wrap-distance-top:0;mso-wrap-distance-right:9pt;mso-wrap-distance-bottom:0;mso-position-horizontal:absolute;mso-position-horizontal-relative:margin;mso-position-vertical:absolute;mso-position-vertical-relative:text;mso-width-percent:0;mso-height-percent:0;mso-width-relative:margin;mso-height-relative:margin;v-text-anchor:middle" o:gfxdata="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" filled="f" strokecolor="#1f3763 [1604]" strokeweight="1pt">
                 <w10:wrap anchorx="margin"/>
               </v:rect>
             </w:pict>
@@ -2617,37 +2908,25 @@
       </w:r>
       <w:r>
         <w:rPr>
-          <w:sz w:val="24"/>
-        </w:rPr>
-        <w:t>Currency</w:t>
-      </w:r>
-    </w:p>
-    <w:p>
-      <w:pPr>
-        <w:rPr>
-          <w:sz w:val="24"/>
-        </w:rPr>
-      </w:pPr>
-      <w:r>
-        <w:rPr>
-          <w:noProof/>
+          <w:noProof/>
+          <w:color w:val="FFC000" w:themeColor="accent4"/>
           <w:sz w:val="24"/>
         </w:rPr>
         <mc:AlternateContent>
           <mc:Choice Requires="wps">
             <w:drawing>
-              <wp:anchor distT="0" distB="0" distL="114300" distR="114300" simplePos="0" relativeHeight="251985920" behindDoc="0" locked="0" layoutInCell="1" allowOverlap="1" wp14:anchorId="026D5F5C" wp14:editId="4D3D8AA7">
+              <wp:anchor distT="0" distB="0" distL="114300" distR="114300" simplePos="0" relativeHeight="252108800" behindDoc="0" locked="0" layoutInCell="1" allowOverlap="1" wp14:anchorId="6980EB00" wp14:editId="370B3B94">
                 <wp:simplePos x="0" y="0"/>
                 <wp:positionH relativeFrom="margin">
-                  <wp:posOffset>2736850</wp:posOffset>
+                  <wp:posOffset>4312920</wp:posOffset>
                 </wp:positionH>
                 <wp:positionV relativeFrom="paragraph">
-                  <wp:posOffset>5080</wp:posOffset>
+                  <wp:posOffset>10160</wp:posOffset>
                 </wp:positionV>
-                <wp:extent cx="1315720" cy="158750"/>
-                <wp:effectExtent l="0" t="0" r="17780" b="12700"/>
+                <wp:extent cx="1424940" cy="213360"/>
+                <wp:effectExtent l="0" t="0" r="22860" b="15240"/>
                 <wp:wrapNone/>
-                <wp:docPr id="116" name="Rectangle 116"/>
+                <wp:docPr id="155" name="Rectangle 155"/>
                 <wp:cNvGraphicFramePr/>
                 <a:graphic xmlns:a="http://schemas.openxmlformats.org/drawingml/2006/main">
                   <a:graphicData uri="http://schemas.microsoft.com/office/word/2010/wordprocessingShape">
@@ -2656,7 +2935,7 @@
                       <wps:spPr>
                         <a:xfrm>
                           <a:off x="0" y="0"/>
-                          <a:ext cx="1315720" cy="158750"/>
+                          <a:ext cx="1424940" cy="213360"/>
                         </a:xfrm>
                         <a:prstGeom prst="rect">
                           <a:avLst/>
@@ -2699,7 +2978,7 @@
           </mc:Choice>
           <mc:Fallback>
             <w:pict>
-              <v:rect w14:anchorId="36B0C7A0" id="Rectangle 116" o:spid="_x0000_s1026" style="position:absolute;margin-left:215.5pt;margin-top:.4pt;width:103.6pt;height:12.5pt;z-index:251985920;visibility:visible;mso-wrap-style:square;mso-width-percent:0;mso-height-percent:0;mso-wrap-distance-left:9pt;mso-wrap-distance-top:0;mso-wrap-distance-right:9pt;mso-wrap-distance-bottom:0;mso-position-horizontal:absolute;mso-position-horizontal-relative:margin;mso-position-vertical:absolute;mso-position-vertical-relative:text;mso-width-percent:0;mso-height-percent:0;mso-width-relative:margin;mso-height-relative:margin;v-text-anchor:middle" o:gfxdata="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" filled="f" strokecolor="#1f3763 [1604]" strokeweight="1pt">
+              <v:rect w14:anchorId="5F8DAB23" id="Rectangle 155" o:spid="_x0000_s1026" style="position:absolute;margin-left:339.6pt;margin-top:.8pt;width:112.2pt;height:16.8pt;z-index:252108800;visibility:visible;mso-wrap-style:square;mso-width-percent:0;mso-height-percent:0;mso-wrap-distance-left:9pt;mso-wrap-distance-top:0;mso-wrap-distance-right:9pt;mso-wrap-distance-bottom:0;mso-position-horizontal:absolute;mso-position-horizontal-relative:margin;mso-position-vertical:absolute;mso-position-vertical-relative:text;mso-width-percent:0;mso-height-percent:0;mso-width-relative:margin;mso-height-relative:margin;v-text-anchor:middle" o:gfxdata="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" filled="f" strokecolor="#1f3763 [1604]" strokeweight="1pt">
                 <w10:wrap anchorx="margin"/>
               </v:rect>
             </w:pict>
@@ -2710,267 +2989,6 @@
         <w:rPr>
           <w:sz w:val="24"/>
         </w:rPr>
-        <w:t>CTC per Month</w:t>
-      </w:r>
-    </w:p>
-    <w:p>
-      <w:pPr>
-        <w:rPr>
-          <w:sz w:val="24"/>
-        </w:rPr>
-      </w:pPr>
-      <w:r>
-        <w:rPr>
-          <w:noProof/>
-          <w:sz w:val="24"/>
-        </w:rPr>
-        <mc:AlternateContent>
-          <mc:Choice Requires="wps">
-            <w:drawing>
-              <wp:anchor distT="0" distB="0" distL="114300" distR="114300" simplePos="0" relativeHeight="251928576" behindDoc="0" locked="0" layoutInCell="1" allowOverlap="1" wp14:anchorId="4D5FDD66" wp14:editId="4CFCF492">
-                <wp:simplePos x="0" y="0"/>
-                <wp:positionH relativeFrom="margin">
-                  <wp:posOffset>4235450</wp:posOffset>
-                </wp:positionH>
-                <wp:positionV relativeFrom="paragraph">
-                  <wp:posOffset>292100</wp:posOffset>
-                </wp:positionV>
-                <wp:extent cx="1551940" cy="248920"/>
-                <wp:effectExtent l="0" t="0" r="10160" b="17780"/>
-                <wp:wrapNone/>
-                <wp:docPr id="119" name="Rectangle 119"/>
-                <wp:cNvGraphicFramePr/>
-                <a:graphic xmlns:a="http://schemas.openxmlformats.org/drawingml/2006/main">
-                  <a:graphicData uri="http://schemas.microsoft.com/office/word/2010/wordprocessingShape">
-                    <wps:wsp>
-                      <wps:cNvSpPr/>
-                      <wps:spPr>
-                        <a:xfrm>
-                          <a:off x="0" y="0"/>
-                          <a:ext cx="1551940" cy="248920"/>
-                        </a:xfrm>
-                        <a:prstGeom prst="rect">
-                          <a:avLst/>
-                        </a:prstGeom>
-                        <a:noFill/>
-                      </wps:spPr>
-                      <wps:style>
-                        <a:lnRef idx="2">
-                          <a:schemeClr val="accent1">
-                            <a:shade val="50000"/>
-                          </a:schemeClr>
-                        </a:lnRef>
-                        <a:fillRef idx="1">
-                          <a:schemeClr val="accent1"/>
-                        </a:fillRef>
-                        <a:effectRef idx="0">
-                          <a:schemeClr val="accent1"/>
-                        </a:effectRef>
-                        <a:fontRef idx="minor">
-                          <a:schemeClr val="lt1"/>
-                        </a:fontRef>
-                      </wps:style>
-                      <wps:bodyPr rot="0" spcFirstLastPara="0" vertOverflow="overflow" horzOverflow="overflow" vert="horz" wrap="square" lIns="91440" tIns="45720" rIns="91440" bIns="45720" numCol="1" spcCol="0" rtlCol="0" fromWordArt="0" anchor="ctr" anchorCtr="0" forceAA="0" compatLnSpc="1">
-                        <a:prstTxWarp prst="textNoShape">
-                          <a:avLst/>
-                        </a:prstTxWarp>
-                        <a:noAutofit/>
-                      </wps:bodyPr>
-                    </wps:wsp>
-                  </a:graphicData>
-                </a:graphic>
-                <wp14:sizeRelH relativeFrom="margin">
-                  <wp14:pctWidth>0</wp14:pctWidth>
-                </wp14:sizeRelH>
-                <wp14:sizeRelV relativeFrom="margin">
-                  <wp14:pctHeight>0</wp14:pctHeight>
-                </wp14:sizeRelV>
-              </wp:anchor>
-            </w:drawing>
-          </mc:Choice>
-          <mc:Fallback>
-            <w:pict>
-              <v:rect w14:anchorId="634A171E" id="Rectangle 119" o:spid="_x0000_s1026" style="position:absolute;margin-left:333.5pt;margin-top:23pt;width:122.2pt;height:19.6pt;z-index:251928576;visibility:visible;mso-wrap-style:square;mso-width-percent:0;mso-height-percent:0;mso-wrap-distance-left:9pt;mso-wrap-distance-top:0;mso-wrap-distance-right:9pt;mso-wrap-distance-bottom:0;mso-position-horizontal:absolute;mso-position-horizontal-relative:margin;mso-position-vertical:absolute;mso-position-vertical-relative:text;mso-width-percent:0;mso-height-percent:0;mso-width-relative:margin;mso-height-relative:margin;v-text-anchor:middle" o:gfxdata="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" filled="f" strokecolor="#1f3763 [1604]" strokeweight="1pt">
-                <w10:wrap anchorx="margin"/>
-              </v:rect>
-            </w:pict>
-          </mc:Fallback>
-        </mc:AlternateContent>
-      </w:r>
-      <w:r>
-        <w:rPr>
-          <w:noProof/>
-          <w:sz w:val="24"/>
-        </w:rPr>
-        <mc:AlternateContent>
-          <mc:Choice Requires="wps">
-            <w:drawing>
-              <wp:anchor distT="0" distB="0" distL="114300" distR="114300" simplePos="0" relativeHeight="251927552" behindDoc="0" locked="0" layoutInCell="1" allowOverlap="1" wp14:anchorId="7F866FA7" wp14:editId="1F3F5EF5">
-                <wp:simplePos x="0" y="0"/>
-                <wp:positionH relativeFrom="margin">
-                  <wp:posOffset>2581275</wp:posOffset>
-                </wp:positionH>
-                <wp:positionV relativeFrom="paragraph">
-                  <wp:posOffset>293007</wp:posOffset>
-                </wp:positionV>
-                <wp:extent cx="1391285" cy="248920"/>
-                <wp:effectExtent l="0" t="0" r="18415" b="17780"/>
-                <wp:wrapNone/>
-                <wp:docPr id="89" name="Rectangle 89"/>
-                <wp:cNvGraphicFramePr/>
-                <a:graphic xmlns:a="http://schemas.openxmlformats.org/drawingml/2006/main">
-                  <a:graphicData uri="http://schemas.microsoft.com/office/word/2010/wordprocessingShape">
-                    <wps:wsp>
-                      <wps:cNvSpPr/>
-                      <wps:spPr>
-                        <a:xfrm>
-                          <a:off x="0" y="0"/>
-                          <a:ext cx="1391285" cy="248920"/>
-                        </a:xfrm>
-                        <a:prstGeom prst="rect">
-                          <a:avLst/>
-                        </a:prstGeom>
-                        <a:noFill/>
-                      </wps:spPr>
-                      <wps:style>
-                        <a:lnRef idx="2">
-                          <a:schemeClr val="accent1">
-                            <a:shade val="50000"/>
-                          </a:schemeClr>
-                        </a:lnRef>
-                        <a:fillRef idx="1">
-                          <a:schemeClr val="accent1"/>
-                        </a:fillRef>
-                        <a:effectRef idx="0">
-                          <a:schemeClr val="accent1"/>
-                        </a:effectRef>
-                        <a:fontRef idx="minor">
-                          <a:schemeClr val="lt1"/>
-                        </a:fontRef>
-                      </wps:style>
-                      <wps:bodyPr rot="0" spcFirstLastPara="0" vertOverflow="overflow" horzOverflow="overflow" vert="horz" wrap="square" lIns="91440" tIns="45720" rIns="91440" bIns="45720" numCol="1" spcCol="0" rtlCol="0" fromWordArt="0" anchor="ctr" anchorCtr="0" forceAA="0" compatLnSpc="1">
-                        <a:prstTxWarp prst="textNoShape">
-                          <a:avLst/>
-                        </a:prstTxWarp>
-                        <a:noAutofit/>
-                      </wps:bodyPr>
-                    </wps:wsp>
-                  </a:graphicData>
-                </a:graphic>
-                <wp14:sizeRelH relativeFrom="margin">
-                  <wp14:pctWidth>0</wp14:pctWidth>
-                </wp14:sizeRelH>
-                <wp14:sizeRelV relativeFrom="margin">
-                  <wp14:pctHeight>0</wp14:pctHeight>
-                </wp14:sizeRelV>
-              </wp:anchor>
-            </w:drawing>
-          </mc:Choice>
-          <mc:Fallback>
-            <w:pict>
-              <v:rect w14:anchorId="18FBB070" id="Rectangle 89" o:spid="_x0000_s1026" style="position:absolute;margin-left:203.25pt;margin-top:23.05pt;width:109.55pt;height:19.6pt;z-index:251927552;visibility:visible;mso-wrap-style:square;mso-width-percent:0;mso-height-percent:0;mso-wrap-distance-left:9pt;mso-wrap-distance-top:0;mso-wrap-distance-right:9pt;mso-wrap-distance-bottom:0;mso-position-horizontal:absolute;mso-position-horizontal-relative:margin;mso-position-vertical:absolute;mso-position-vertical-relative:text;mso-width-percent:0;mso-height-percent:0;mso-width-relative:margin;mso-height-relative:margin;v-text-anchor:middle" o:gfxdata="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" filled="f" strokecolor="#1f3763 [1604]" strokeweight="1pt">
-                <w10:wrap anchorx="margin"/>
-              </v:rect>
-            </w:pict>
-          </mc:Fallback>
-        </mc:AlternateContent>
-      </w:r>
-      <w:r>
-        <w:rPr>
-          <w:noProof/>
-          <w:sz w:val="24"/>
-        </w:rPr>
-        <mc:AlternateContent>
-          <mc:Choice Requires="wps">
-            <w:drawing>
-              <wp:anchor distT="0" distB="0" distL="114300" distR="114300" simplePos="0" relativeHeight="251987968" behindDoc="0" locked="0" layoutInCell="1" allowOverlap="1" wp14:anchorId="2C816AD6" wp14:editId="5D2A8F48">
-                <wp:simplePos x="0" y="0"/>
-                <wp:positionH relativeFrom="margin">
-                  <wp:posOffset>2741930</wp:posOffset>
-                </wp:positionH>
-                <wp:positionV relativeFrom="paragraph">
-                  <wp:posOffset>7620</wp:posOffset>
-                </wp:positionV>
-                <wp:extent cx="1315720" cy="158750"/>
-                <wp:effectExtent l="0" t="0" r="17780" b="12700"/>
-                <wp:wrapNone/>
-                <wp:docPr id="178" name="Rectangle 178"/>
-                <wp:cNvGraphicFramePr/>
-                <a:graphic xmlns:a="http://schemas.openxmlformats.org/drawingml/2006/main">
-                  <a:graphicData uri="http://schemas.microsoft.com/office/word/2010/wordprocessingShape">
-                    <wps:wsp>
-                      <wps:cNvSpPr/>
-                      <wps:spPr>
-                        <a:xfrm>
-                          <a:off x="0" y="0"/>
-                          <a:ext cx="1315720" cy="158750"/>
-                        </a:xfrm>
-                        <a:prstGeom prst="rect">
-                          <a:avLst/>
-                        </a:prstGeom>
-                        <a:noFill/>
-                      </wps:spPr>
-                      <wps:style>
-                        <a:lnRef idx="2">
-                          <a:schemeClr val="accent1">
-                            <a:shade val="50000"/>
-                          </a:schemeClr>
-                        </a:lnRef>
-                        <a:fillRef idx="1">
-                          <a:schemeClr val="accent1"/>
-                        </a:fillRef>
-                        <a:effectRef idx="0">
-                          <a:schemeClr val="accent1"/>
-                        </a:effectRef>
-                        <a:fontRef idx="minor">
-                          <a:schemeClr val="lt1"/>
-                        </a:fontRef>
-                      </wps:style>
-                      <wps:bodyPr rot="0" spcFirstLastPara="0" vertOverflow="overflow" horzOverflow="overflow" vert="horz" wrap="square" lIns="91440" tIns="45720" rIns="91440" bIns="45720" numCol="1" spcCol="0" rtlCol="0" fromWordArt="0" anchor="ctr" anchorCtr="0" forceAA="0" compatLnSpc="1">
-                        <a:prstTxWarp prst="textNoShape">
-                          <a:avLst/>
-                        </a:prstTxWarp>
-                        <a:noAutofit/>
-                      </wps:bodyPr>
-                    </wps:wsp>
-                  </a:graphicData>
-                </a:graphic>
-                <wp14:sizeRelH relativeFrom="margin">
-                  <wp14:pctWidth>0</wp14:pctWidth>
-                </wp14:sizeRelH>
-                <wp14:sizeRelV relativeFrom="margin">
-                  <wp14:pctHeight>0</wp14:pctHeight>
-                </wp14:sizeRelV>
-              </wp:anchor>
-            </w:drawing>
-          </mc:Choice>
-          <mc:Fallback>
-            <w:pict>
-              <v:rect w14:anchorId="0CBE2278" id="Rectangle 178" o:spid="_x0000_s1026" style="position:absolute;margin-left:215.9pt;margin-top:.6pt;width:103.6pt;height:12.5pt;z-index:251987968;visibility:visible;mso-wrap-style:square;mso-width-percent:0;mso-height-percent:0;mso-wrap-distance-left:9pt;mso-wrap-distance-top:0;mso-wrap-distance-right:9pt;mso-wrap-distance-bottom:0;mso-position-horizontal:absolute;mso-position-horizontal-relative:margin;mso-position-vertical:absolute;mso-position-vertical-relative:text;mso-width-percent:0;mso-height-percent:0;mso-width-relative:margin;mso-height-relative:margin;v-text-anchor:middle" o:gfxdata="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" filled="f" strokecolor="#1f3763 [1604]" strokeweight="1pt">
-                <w10:wrap anchorx="margin"/>
-              </v:rect>
-            </w:pict>
-          </mc:Fallback>
-        </mc:AlternateContent>
-      </w:r>
-      <w:r>
-        <w:rPr>
-          <w:sz w:val="24"/>
-        </w:rPr>
-        <w:t>CTC per Year</w:t>
-      </w:r>
-    </w:p>
-    <w:p>
-      <w:pPr>
-        <w:spacing w:after="0" w:line="240" w:lineRule="auto"/>
-        <w:rPr>
-          <w:sz w:val="24"/>
-        </w:rPr>
-      </w:pPr>
-      <w:r>
-        <w:rPr>
-          <w:sz w:val="24"/>
-        </w:rPr>
         <w:t xml:space="preserve">                                                                             Upload Offer Letter </w:t>
       </w:r>
       <w:r>
@@ -3014,103 +3032,6 @@
           <w:sz w:val="24"/>
         </w:rPr>
         <w:t xml:space="preserve">           </w:t>
-      </w:r>
-    </w:p>
-    <w:p>
-      <w:pPr>
-        <w:spacing w:after="0" w:line="240" w:lineRule="auto"/>
-        <w:jc w:val="center"/>
-        <w:rPr>
-          <w:b/>
-          <w:sz w:val="28"/>
-        </w:rPr>
-      </w:pPr>
-      <w:r>
-        <w:rPr>
-          <w:b/>
-          <w:noProof/>
-          <w:sz w:val="32"/>
-        </w:rPr>
-        <w:lastRenderedPageBreak/>
-        <mc:AlternateContent>
-          <mc:Choice Requires="wps">
-            <w:drawing>
-              <wp:anchor distT="0" distB="0" distL="114300" distR="114300" simplePos="0" relativeHeight="251990016" behindDoc="0" locked="0" layoutInCell="1" allowOverlap="1" wp14:anchorId="52D82251" wp14:editId="22A11AD3">
-                <wp:simplePos x="0" y="0"/>
-                <wp:positionH relativeFrom="margin">
-                  <wp:posOffset>-190500</wp:posOffset>
-                </wp:positionH>
-                <wp:positionV relativeFrom="paragraph">
-                  <wp:posOffset>-185057</wp:posOffset>
-                </wp:positionV>
-                <wp:extent cx="6261735" cy="2160814"/>
-                <wp:effectExtent l="0" t="0" r="24765" b="11430"/>
-                <wp:wrapNone/>
-                <wp:docPr id="165" name="Rectangle 165"/>
-                <wp:cNvGraphicFramePr/>
-                <a:graphic xmlns:a="http://schemas.openxmlformats.org/drawingml/2006/main">
-                  <a:graphicData uri="http://schemas.microsoft.com/office/word/2010/wordprocessingShape">
-                    <wps:wsp>
-                      <wps:cNvSpPr/>
-                      <wps:spPr>
-                        <a:xfrm>
-                          <a:off x="0" y="0"/>
-                          <a:ext cx="6261735" cy="2160814"/>
-                        </a:xfrm>
-                        <a:prstGeom prst="rect">
-                          <a:avLst/>
-                        </a:prstGeom>
-                        <a:noFill/>
-                      </wps:spPr>
-                      <wps:style>
-                        <a:lnRef idx="2">
-                          <a:schemeClr val="accent1">
-                            <a:shade val="50000"/>
-                          </a:schemeClr>
-                        </a:lnRef>
-                        <a:fillRef idx="1">
-                          <a:schemeClr val="accent1"/>
-                        </a:fillRef>
-                        <a:effectRef idx="0">
-                          <a:schemeClr val="accent1"/>
-                        </a:effectRef>
-                        <a:fontRef idx="minor">
-                          <a:schemeClr val="lt1"/>
-                        </a:fontRef>
-                      </wps:style>
-                      <wps:bodyPr rot="0" spcFirstLastPara="0" vertOverflow="overflow" horzOverflow="overflow" vert="horz" wrap="square" lIns="91440" tIns="45720" rIns="91440" bIns="45720" numCol="1" spcCol="0" rtlCol="0" fromWordArt="0" anchor="ctr" anchorCtr="0" forceAA="0" compatLnSpc="1">
-                        <a:prstTxWarp prst="textNoShape">
-                          <a:avLst/>
-                        </a:prstTxWarp>
-                        <a:noAutofit/>
-                      </wps:bodyPr>
-                    </wps:wsp>
-                  </a:graphicData>
-                </a:graphic>
-                <wp14:sizeRelH relativeFrom="margin">
-                  <wp14:pctWidth>0</wp14:pctWidth>
-                </wp14:sizeRelH>
-                <wp14:sizeRelV relativeFrom="margin">
-                  <wp14:pctHeight>0</wp14:pctHeight>
-                </wp14:sizeRelV>
-              </wp:anchor>
-            </w:drawing>
-          </mc:Choice>
-          <mc:Fallback>
-            <w:pict>
-              <v:rect w14:anchorId="3A9463C1" id="Rectangle 165" o:spid="_x0000_s1026" style="position:absolute;margin-left:-15pt;margin-top:-14.55pt;width:493.05pt;height:170.15pt;z-index:251990016;visibility:visible;mso-wrap-style:square;mso-width-percent:0;mso-height-percent:0;mso-wrap-distance-left:9pt;mso-wrap-distance-top:0;mso-wrap-distance-right:9pt;mso-wrap-distance-bottom:0;mso-position-horizontal:absolute;mso-position-horizontal-relative:margin;mso-position-vertical:absolute;mso-position-vertical-relative:text;mso-width-percent:0;mso-height-percent:0;mso-width-relative:margin;mso-height-relative:margin;v-text-anchor:middle" o:gfxdata="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" filled="f" strokecolor="#1f3763 [1604]" strokeweight="1pt">
-                <w10:wrap anchorx="margin"/>
-              </v:rect>
-            </w:pict>
-          </mc:Fallback>
-        </mc:AlternateContent>
-      </w:r>
-      <w:r>
-        <w:rPr>
-          <w:b/>
-          <w:sz w:val="28"/>
-        </w:rPr>
-        <w:t>EMPLOYEE TERMS AND CONDITIONS</w:t>
       </w:r>
     </w:p>
     <w:p>
@@ -3746,10 +3667,105 @@
     <w:p>
       <w:pPr>
         <w:rPr>
-          <w:b/>
-          <w:sz w:val="28"/>
-        </w:rPr>
-      </w:pPr>
+          <w:color w:val="4472C4" w:themeColor="accent1"/>
+          <w:sz w:val="24"/>
+        </w:rPr>
+      </w:pPr>
+      <w:r>
+        <w:rPr>
+          <w:noProof/>
+          <w:color w:val="4472C4" w:themeColor="accent1"/>
+          <w:sz w:val="24"/>
+          <w:szCs w:val="24"/>
+        </w:rPr>
+        <mc:AlternateContent>
+          <mc:Choice Requires="wps">
+            <w:drawing>
+              <wp:anchor distT="0" distB="0" distL="114300" distR="114300" simplePos="0" relativeHeight="252091392" behindDoc="0" locked="0" layoutInCell="1" allowOverlap="1" wp14:anchorId="67E318F0" wp14:editId="0E409AB7">
+                <wp:simplePos x="0" y="0"/>
+                <wp:positionH relativeFrom="margin">
+                  <wp:posOffset>2507673</wp:posOffset>
+                </wp:positionH>
+                <wp:positionV relativeFrom="paragraph">
+                  <wp:posOffset>20146</wp:posOffset>
+                </wp:positionV>
+                <wp:extent cx="1316182" cy="159328"/>
+                <wp:effectExtent l="0" t="0" r="17780" b="12700"/>
+                <wp:wrapNone/>
+                <wp:docPr id="42" name="Rectangle 42"/>
+                <wp:cNvGraphicFramePr/>
+                <a:graphic xmlns:a="http://schemas.openxmlformats.org/drawingml/2006/main">
+                  <a:graphicData uri="http://schemas.microsoft.com/office/word/2010/wordprocessingShape">
+                    <wps:wsp>
+                      <wps:cNvSpPr/>
+                      <wps:spPr>
+                        <a:xfrm>
+                          <a:off x="0" y="0"/>
+                          <a:ext cx="1316182" cy="159328"/>
+                        </a:xfrm>
+                        <a:prstGeom prst="rect">
+                          <a:avLst/>
+                        </a:prstGeom>
+                        <a:noFill/>
+                      </wps:spPr>
+                      <wps:style>
+                        <a:lnRef idx="2">
+                          <a:schemeClr val="accent1">
+                            <a:shade val="50000"/>
+                          </a:schemeClr>
+                        </a:lnRef>
+                        <a:fillRef idx="1">
+                          <a:schemeClr val="accent1"/>
+                        </a:fillRef>
+                        <a:effectRef idx="0">
+                          <a:schemeClr val="accent1"/>
+                        </a:effectRef>
+                        <a:fontRef idx="minor">
+                          <a:schemeClr val="lt1"/>
+                        </a:fontRef>
+                      </wps:style>
+                      <wps:bodyPr rot="0" spcFirstLastPara="0" vertOverflow="overflow" horzOverflow="overflow" vert="horz" wrap="square" lIns="91440" tIns="45720" rIns="91440" bIns="45720" numCol="1" spcCol="0" rtlCol="0" fromWordArt="0" anchor="ctr" anchorCtr="0" forceAA="0" compatLnSpc="1">
+                        <a:prstTxWarp prst="textNoShape">
+                          <a:avLst/>
+                        </a:prstTxWarp>
+                        <a:noAutofit/>
+                      </wps:bodyPr>
+                    </wps:wsp>
+                  </a:graphicData>
+                </a:graphic>
+                <wp14:sizeRelH relativeFrom="margin">
+                  <wp14:pctWidth>0</wp14:pctWidth>
+                </wp14:sizeRelH>
+                <wp14:sizeRelV relativeFrom="margin">
+                  <wp14:pctHeight>0</wp14:pctHeight>
+                </wp14:sizeRelV>
+              </wp:anchor>
+            </w:drawing>
+          </mc:Choice>
+          <mc:Fallback>
+            <w:pict>
+              <v:rect w14:anchorId="76DD94B9" id="Rectangle 42" o:spid="_x0000_s1026" style="position:absolute;margin-left:197.45pt;margin-top:1.6pt;width:103.65pt;height:12.55pt;z-index:252091392;visibility:visible;mso-wrap-style:square;mso-width-percent:0;mso-height-percent:0;mso-wrap-distance-left:9pt;mso-wrap-distance-top:0;mso-wrap-distance-right:9pt;mso-wrap-distance-bottom:0;mso-position-horizontal:absolute;mso-position-horizontal-relative:margin;mso-position-vertical:absolute;mso-position-vertical-relative:text;mso-width-percent:0;mso-height-percent:0;mso-width-relative:margin;mso-height-relative:margin;v-text-anchor:middle" o:gfxdata="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" filled="f" strokecolor="#1f3763 [1604]" strokeweight="1pt">
+                <w10:wrap anchorx="margin"/>
+              </v:rect>
+            </w:pict>
+          </mc:Fallback>
+        </mc:AlternateContent>
+      </w:r>
+      <w:r>
+        <w:rPr>
+          <w:color w:val="4472C4" w:themeColor="accent1"/>
+          <w:sz w:val="24"/>
+          <w:szCs w:val="24"/>
+        </w:rPr>
+        <w:t>Candidate</w:t>
+      </w:r>
+      <w:r>
+        <w:rPr>
+          <w:color w:val="4472C4" w:themeColor="accent1"/>
+          <w:sz w:val="24"/>
+        </w:rPr>
+        <w:t xml:space="preserve"> Name</w:t>
+      </w:r>
     </w:p>
     <w:p>
       <w:pPr>
@@ -4036,107 +4052,6 @@
       </w:r>
       <w:r>
         <w:t>Generate</w:t>
-      </w:r>
-    </w:p>
-    <w:p>
-      <w:pPr>
-        <w:rPr>
-          <w:sz w:val="24"/>
-        </w:rPr>
-      </w:pPr>
-      <w:r>
-        <w:rPr>
-          <w:noProof/>
-          <w:color w:val="4472C4" w:themeColor="accent1"/>
-          <w:sz w:val="24"/>
-        </w:rPr>
-        <mc:AlternateContent>
-          <mc:Choice Requires="wps">
-            <w:drawing>
-              <wp:anchor distT="0" distB="0" distL="114300" distR="114300" simplePos="0" relativeHeight="251737088" behindDoc="0" locked="0" layoutInCell="1" allowOverlap="1" wp14:anchorId="57398326" wp14:editId="3CFA11C9">
-                <wp:simplePos x="0" y="0"/>
-                <wp:positionH relativeFrom="margin">
-                  <wp:posOffset>2507673</wp:posOffset>
-                </wp:positionH>
-                <wp:positionV relativeFrom="paragraph">
-                  <wp:posOffset>20146</wp:posOffset>
-                </wp:positionV>
-                <wp:extent cx="1316182" cy="159328"/>
-                <wp:effectExtent l="0" t="0" r="17780" b="12700"/>
-                <wp:wrapNone/>
-                <wp:docPr id="42" name="Rectangle 42"/>
-                <wp:cNvGraphicFramePr/>
-                <a:graphic xmlns:a="http://schemas.openxmlformats.org/drawingml/2006/main">
-                  <a:graphicData uri="http://schemas.microsoft.com/office/word/2010/wordprocessingShape">
-                    <wps:wsp>
-                      <wps:cNvSpPr/>
-                      <wps:spPr>
-                        <a:xfrm>
-                          <a:off x="0" y="0"/>
-                          <a:ext cx="1316182" cy="159328"/>
-                        </a:xfrm>
-                        <a:prstGeom prst="rect">
-                          <a:avLst/>
-                        </a:prstGeom>
-                        <a:noFill/>
-                      </wps:spPr>
-                      <wps:style>
-                        <a:lnRef idx="2">
-                          <a:schemeClr val="accent1">
-                            <a:shade val="50000"/>
-                          </a:schemeClr>
-                        </a:lnRef>
-                        <a:fillRef idx="1">
-                          <a:schemeClr val="accent1"/>
-                        </a:fillRef>
-                        <a:effectRef idx="0">
-                          <a:schemeClr val="accent1"/>
-                        </a:effectRef>
-                        <a:fontRef idx="minor">
-                          <a:schemeClr val="lt1"/>
-                        </a:fontRef>
-                      </wps:style>
-                      <wps:bodyPr rot="0" spcFirstLastPara="0" vertOverflow="overflow" horzOverflow="overflow" vert="horz" wrap="square" lIns="91440" tIns="45720" rIns="91440" bIns="45720" numCol="1" spcCol="0" rtlCol="0" fromWordArt="0" anchor="ctr" anchorCtr="0" forceAA="0" compatLnSpc="1">
-                        <a:prstTxWarp prst="textNoShape">
-                          <a:avLst/>
-                        </a:prstTxWarp>
-                        <a:noAutofit/>
-                      </wps:bodyPr>
-                    </wps:wsp>
-                  </a:graphicData>
-                </a:graphic>
-                <wp14:sizeRelH relativeFrom="margin">
-                  <wp14:pctWidth>0</wp14:pctWidth>
-                </wp14:sizeRelH>
-                <wp14:sizeRelV relativeFrom="margin">
-                  <wp14:pctHeight>0</wp14:pctHeight>
-                </wp14:sizeRelV>
-              </wp:anchor>
-            </w:drawing>
-          </mc:Choice>
-          <mc:Fallback>
-            <w:pict>
-              <v:rect w14:anchorId="404F1D1D" id="Rectangle 42" o:spid="_x0000_s1026" style="position:absolute;margin-left:197.45pt;margin-top:1.6pt;width:103.65pt;height:12.55pt;z-index:251737088;visibility:visible;mso-wrap-style:square;mso-width-percent:0;mso-height-percent:0;mso-wrap-distance-left:9pt;mso-wrap-distance-top:0;mso-wrap-distance-right:9pt;mso-wrap-distance-bottom:0;mso-position-horizontal:absolute;mso-position-horizontal-relative:margin;mso-position-vertical:absolute;mso-position-vertical-relative:text;mso-width-percent:0;mso-height-percent:0;mso-width-relative:margin;mso-height-relative:margin;v-text-anchor:middle" o:gfxdata="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" filled="f" strokecolor="#1f3763 [1604]" strokeweight="1pt">
-                <w10:wrap anchorx="margin"/>
-              </v:rect>
-            </w:pict>
-          </mc:Fallback>
-        </mc:AlternateContent>
-      </w:r>
-      <w:r>
-        <w:rPr>
-          <w:noProof/>
-          <w:color w:val="4472C4" w:themeColor="accent1"/>
-          <w:sz w:val="24"/>
-        </w:rPr>
-        <w:t>Employee</w:t>
-      </w:r>
-      <w:r>
-        <w:rPr>
-          <w:color w:val="4472C4" w:themeColor="accent1"/>
-          <w:sz w:val="24"/>
-        </w:rPr>
-        <w:t xml:space="preserve"> Name</w:t>
       </w:r>
     </w:p>
     <w:p>
@@ -5920,7 +5835,6 @@
           <w:noProof/>
           <w:sz w:val="24"/>
         </w:rPr>
-        <w:lastRenderedPageBreak/>
         <mc:AlternateContent>
           <mc:Choice Requires="wps">
             <w:drawing>
@@ -6214,6 +6128,7 @@
           <w:noProof/>
           <w:sz w:val="24"/>
         </w:rPr>
+        <w:lastRenderedPageBreak/>
         <mc:AlternateContent>
           <mc:Choice Requires="wps">
             <w:drawing>
@@ -6497,92 +6412,6 @@
         <mc:AlternateContent>
           <mc:Choice Requires="wps">
             <w:drawing>
-              <wp:anchor distT="0" distB="0" distL="114300" distR="114300" simplePos="0" relativeHeight="251800576" behindDoc="0" locked="0" layoutInCell="1" allowOverlap="1" wp14:anchorId="05AE08A2" wp14:editId="55793818">
-                <wp:simplePos x="0" y="0"/>
-                <wp:positionH relativeFrom="margin">
-                  <wp:posOffset>-65088</wp:posOffset>
-                </wp:positionH>
-                <wp:positionV relativeFrom="paragraph">
-                  <wp:posOffset>283210</wp:posOffset>
-                </wp:positionV>
-                <wp:extent cx="990600" cy="248920"/>
-                <wp:effectExtent l="0" t="0" r="19050" b="17780"/>
-                <wp:wrapNone/>
-                <wp:docPr id="87" name="Rectangle 87"/>
-                <wp:cNvGraphicFramePr/>
-                <a:graphic xmlns:a="http://schemas.openxmlformats.org/drawingml/2006/main">
-                  <a:graphicData uri="http://schemas.microsoft.com/office/word/2010/wordprocessingShape">
-                    <wps:wsp>
-                      <wps:cNvSpPr/>
-                      <wps:spPr>
-                        <a:xfrm>
-                          <a:off x="0" y="0"/>
-                          <a:ext cx="990600" cy="248920"/>
-                        </a:xfrm>
-                        <a:prstGeom prst="rect">
-                          <a:avLst/>
-                        </a:prstGeom>
-                        <a:noFill/>
-                      </wps:spPr>
-                      <wps:style>
-                        <a:lnRef idx="2">
-                          <a:schemeClr val="accent1">
-                            <a:shade val="50000"/>
-                          </a:schemeClr>
-                        </a:lnRef>
-                        <a:fillRef idx="1">
-                          <a:schemeClr val="accent1"/>
-                        </a:fillRef>
-                        <a:effectRef idx="0">
-                          <a:schemeClr val="accent1"/>
-                        </a:effectRef>
-                        <a:fontRef idx="minor">
-                          <a:schemeClr val="lt1"/>
-                        </a:fontRef>
-                      </wps:style>
-                      <wps:bodyPr rot="0" spcFirstLastPara="0" vertOverflow="overflow" horzOverflow="overflow" vert="horz" wrap="square" lIns="91440" tIns="45720" rIns="91440" bIns="45720" numCol="1" spcCol="0" rtlCol="0" fromWordArt="0" anchor="ctr" anchorCtr="0" forceAA="0" compatLnSpc="1">
-                        <a:prstTxWarp prst="textNoShape">
-                          <a:avLst/>
-                        </a:prstTxWarp>
-                        <a:noAutofit/>
-                      </wps:bodyPr>
-                    </wps:wsp>
-                  </a:graphicData>
-                </a:graphic>
-                <wp14:sizeRelH relativeFrom="margin">
-                  <wp14:pctWidth>0</wp14:pctWidth>
-                </wp14:sizeRelH>
-                <wp14:sizeRelV relativeFrom="margin">
-                  <wp14:pctHeight>0</wp14:pctHeight>
-                </wp14:sizeRelV>
-              </wp:anchor>
-            </w:drawing>
-          </mc:Choice>
-          <mc:Fallback>
-            <w:pict>
-              <v:rect w14:anchorId="1C80477F" id="Rectangle 87" o:spid="_x0000_s1026" style="position:absolute;margin-left:-5.15pt;margin-top:22.3pt;width:78pt;height:19.6pt;z-index:251800576;visibility:visible;mso-wrap-style:square;mso-width-percent:0;mso-height-percent:0;mso-wrap-distance-left:9pt;mso-wrap-distance-top:0;mso-wrap-distance-right:9pt;mso-wrap-distance-bottom:0;mso-position-horizontal:absolute;mso-position-horizontal-relative:margin;mso-position-vertical:absolute;mso-position-vertical-relative:text;mso-width-percent:0;mso-height-percent:0;mso-width-relative:margin;mso-height-relative:margin;v-text-anchor:middle" o:gfxdata="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" filled="f" strokecolor="#1f3763 [1604]" strokeweight="1pt">
-                <w10:wrap anchorx="margin"/>
-              </v:rect>
-            </w:pict>
-          </mc:Fallback>
-        </mc:AlternateContent>
-      </w:r>
-    </w:p>
-    <w:p>
-      <w:pPr>
-        <w:rPr>
-          <w:sz w:val="24"/>
-        </w:rPr>
-      </w:pPr>
-      <w:r>
-        <w:rPr>
-          <w:b/>
-          <w:noProof/>
-          <w:sz w:val="32"/>
-        </w:rPr>
-        <mc:AlternateContent>
-          <mc:Choice Requires="wps">
-            <w:drawing>
               <wp:anchor distT="0" distB="0" distL="114300" distR="114300" simplePos="0" relativeHeight="251660288" behindDoc="0" locked="0" layoutInCell="1" allowOverlap="1" wp14:anchorId="208C0013" wp14:editId="34314283">
                 <wp:simplePos x="0" y="0"/>
                 <wp:positionH relativeFrom="column">
@@ -6650,24 +6479,6 @@
             </w:pict>
           </mc:Fallback>
         </mc:AlternateContent>
-      </w:r>
-      <w:r>
-        <w:rPr>
-          <w:sz w:val="24"/>
-        </w:rPr>
-        <w:t>Upload Photo</w:t>
-      </w:r>
-      <w:r>
-        <w:rPr>
-          <w:sz w:val="24"/>
-        </w:rPr>
-        <w:tab/>
-      </w:r>
-      <w:r>
-        <w:rPr>
-          <w:sz w:val="24"/>
-        </w:rPr>
-        <w:tab/>
       </w:r>
     </w:p>
     <w:p>
@@ -8648,6 +8459,22 @@
     <w:p>
       <w:pPr>
         <w:rPr>
+          <w:color w:val="000000" w:themeColor="text1"/>
+          <w:sz w:val="24"/>
+        </w:rPr>
+      </w:pPr>
+    </w:p>
+    <w:p>
+      <w:pPr>
+        <w:rPr>
+          <w:color w:val="000000" w:themeColor="text1"/>
+          <w:sz w:val="24"/>
+        </w:rPr>
+      </w:pPr>
+    </w:p>
+    <w:p>
+      <w:pPr>
+        <w:rPr>
           <w:sz w:val="24"/>
         </w:rPr>
       </w:pPr>
@@ -8665,6 +8492,7 @@
           <w:noProof/>
           <w:sz w:val="40"/>
         </w:rPr>
+        <w:lastRenderedPageBreak/>
         <mc:AlternateContent>
           <mc:Choice Requires="wps">
             <w:drawing>
@@ -8764,21 +8592,7 @@
           <w:b/>
           <w:sz w:val="24"/>
         </w:rPr>
-        <w:t>defi</w:t>
-      </w:r>
-      <w:r>
-        <w:rPr>
-          <w:b/>
-          <w:sz w:val="24"/>
-        </w:rPr>
-        <w:t>ned by client</w:t>
-      </w:r>
-      <w:r>
-        <w:rPr>
-          <w:b/>
-          <w:sz w:val="24"/>
-        </w:rPr>
-        <w:t xml:space="preserve"> policy</w:t>
+        <w:t>as per offer letter</w:t>
       </w:r>
       <w:r>
         <w:rPr>
@@ -10382,190 +10196,6 @@
         <mc:AlternateContent>
           <mc:Choice Requires="wps">
             <w:drawing>
-              <wp:anchor distT="0" distB="0" distL="114300" distR="114300" simplePos="0" relativeHeight="252015616" behindDoc="0" locked="0" layoutInCell="1" allowOverlap="1" wp14:anchorId="5D61F596" wp14:editId="4778E794">
-                <wp:simplePos x="0" y="0"/>
-                <wp:positionH relativeFrom="margin">
-                  <wp:posOffset>2721519</wp:posOffset>
-                </wp:positionH>
-                <wp:positionV relativeFrom="paragraph">
-                  <wp:posOffset>9253</wp:posOffset>
-                </wp:positionV>
-                <wp:extent cx="1316182" cy="159328"/>
-                <wp:effectExtent l="0" t="0" r="17780" b="12700"/>
-                <wp:wrapNone/>
-                <wp:docPr id="14" name="Rectangle 14"/>
-                <wp:cNvGraphicFramePr/>
-                <a:graphic xmlns:a="http://schemas.openxmlformats.org/drawingml/2006/main">
-                  <a:graphicData uri="http://schemas.microsoft.com/office/word/2010/wordprocessingShape">
-                    <wps:wsp>
-                      <wps:cNvSpPr/>
-                      <wps:spPr>
-                        <a:xfrm>
-                          <a:off x="0" y="0"/>
-                          <a:ext cx="1316182" cy="159328"/>
-                        </a:xfrm>
-                        <a:prstGeom prst="rect">
-                          <a:avLst/>
-                        </a:prstGeom>
-                        <a:noFill/>
-                      </wps:spPr>
-                      <wps:style>
-                        <a:lnRef idx="2">
-                          <a:schemeClr val="accent1">
-                            <a:shade val="50000"/>
-                          </a:schemeClr>
-                        </a:lnRef>
-                        <a:fillRef idx="1">
-                          <a:schemeClr val="accent1"/>
-                        </a:fillRef>
-                        <a:effectRef idx="0">
-                          <a:schemeClr val="accent1"/>
-                        </a:effectRef>
-                        <a:fontRef idx="minor">
-                          <a:schemeClr val="lt1"/>
-                        </a:fontRef>
-                      </wps:style>
-                      <wps:bodyPr rot="0" spcFirstLastPara="0" vertOverflow="overflow" horzOverflow="overflow" vert="horz" wrap="square" lIns="91440" tIns="45720" rIns="91440" bIns="45720" numCol="1" spcCol="0" rtlCol="0" fromWordArt="0" anchor="ctr" anchorCtr="0" forceAA="0" compatLnSpc="1">
-                        <a:prstTxWarp prst="textNoShape">
-                          <a:avLst/>
-                        </a:prstTxWarp>
-                        <a:noAutofit/>
-                      </wps:bodyPr>
-                    </wps:wsp>
-                  </a:graphicData>
-                </a:graphic>
-                <wp14:sizeRelH relativeFrom="margin">
-                  <wp14:pctWidth>0</wp14:pctWidth>
-                </wp14:sizeRelH>
-                <wp14:sizeRelV relativeFrom="margin">
-                  <wp14:pctHeight>0</wp14:pctHeight>
-                </wp14:sizeRelV>
-              </wp:anchor>
-            </w:drawing>
-          </mc:Choice>
-          <mc:Fallback>
-            <w:pict>
-              <v:rect w14:anchorId="4B55874C" id="Rectangle 14" o:spid="_x0000_s1026" style="position:absolute;margin-left:214.3pt;margin-top:.75pt;width:103.65pt;height:12.55pt;z-index:252015616;visibility:visible;mso-wrap-style:square;mso-width-percent:0;mso-height-percent:0;mso-wrap-distance-left:9pt;mso-wrap-distance-top:0;mso-wrap-distance-right:9pt;mso-wrap-distance-bottom:0;mso-position-horizontal:absolute;mso-position-horizontal-relative:margin;mso-position-vertical:absolute;mso-position-vertical-relative:text;mso-width-percent:0;mso-height-percent:0;mso-width-relative:margin;mso-height-relative:margin;v-text-anchor:middle" o:gfxdata="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" filled="f" strokecolor="#1f3763 [1604]" strokeweight="1pt">
-                <w10:wrap anchorx="margin"/>
-              </v:rect>
-            </w:pict>
-          </mc:Fallback>
-        </mc:AlternateContent>
-      </w:r>
-      <w:r>
-        <w:rPr>
-          <w:sz w:val="24"/>
-        </w:rPr>
-        <w:t>Employee Merit Increase date:</w:t>
-      </w:r>
-    </w:p>
-    <w:p>
-      <w:pPr>
-        <w:spacing w:after="120" w:line="360" w:lineRule="auto"/>
-        <w:rPr>
-          <w:sz w:val="24"/>
-        </w:rPr>
-      </w:pPr>
-      <w:r>
-        <w:rPr>
-          <w:noProof/>
-          <w:sz w:val="24"/>
-        </w:rPr>
-        <mc:AlternateContent>
-          <mc:Choice Requires="wps">
-            <w:drawing>
-              <wp:anchor distT="0" distB="0" distL="114300" distR="114300" simplePos="0" relativeHeight="252017664" behindDoc="0" locked="0" layoutInCell="1" allowOverlap="1" wp14:anchorId="7B95D591" wp14:editId="3CF14EEA">
-                <wp:simplePos x="0" y="0"/>
-                <wp:positionH relativeFrom="margin">
-                  <wp:posOffset>2715532</wp:posOffset>
-                </wp:positionH>
-                <wp:positionV relativeFrom="paragraph">
-                  <wp:posOffset>6622</wp:posOffset>
-                </wp:positionV>
-                <wp:extent cx="1316182" cy="159328"/>
-                <wp:effectExtent l="0" t="0" r="17780" b="12700"/>
-                <wp:wrapNone/>
-                <wp:docPr id="16" name="Rectangle 16"/>
-                <wp:cNvGraphicFramePr/>
-                <a:graphic xmlns:a="http://schemas.openxmlformats.org/drawingml/2006/main">
-                  <a:graphicData uri="http://schemas.microsoft.com/office/word/2010/wordprocessingShape">
-                    <wps:wsp>
-                      <wps:cNvSpPr/>
-                      <wps:spPr>
-                        <a:xfrm>
-                          <a:off x="0" y="0"/>
-                          <a:ext cx="1316182" cy="159328"/>
-                        </a:xfrm>
-                        <a:prstGeom prst="rect">
-                          <a:avLst/>
-                        </a:prstGeom>
-                        <a:noFill/>
-                      </wps:spPr>
-                      <wps:style>
-                        <a:lnRef idx="2">
-                          <a:schemeClr val="accent1">
-                            <a:shade val="50000"/>
-                          </a:schemeClr>
-                        </a:lnRef>
-                        <a:fillRef idx="1">
-                          <a:schemeClr val="accent1"/>
-                        </a:fillRef>
-                        <a:effectRef idx="0">
-                          <a:schemeClr val="accent1"/>
-                        </a:effectRef>
-                        <a:fontRef idx="minor">
-                          <a:schemeClr val="lt1"/>
-                        </a:fontRef>
-                      </wps:style>
-                      <wps:bodyPr rot="0" spcFirstLastPara="0" vertOverflow="overflow" horzOverflow="overflow" vert="horz" wrap="square" lIns="91440" tIns="45720" rIns="91440" bIns="45720" numCol="1" spcCol="0" rtlCol="0" fromWordArt="0" anchor="ctr" anchorCtr="0" forceAA="0" compatLnSpc="1">
-                        <a:prstTxWarp prst="textNoShape">
-                          <a:avLst/>
-                        </a:prstTxWarp>
-                        <a:noAutofit/>
-                      </wps:bodyPr>
-                    </wps:wsp>
-                  </a:graphicData>
-                </a:graphic>
-                <wp14:sizeRelH relativeFrom="margin">
-                  <wp14:pctWidth>0</wp14:pctWidth>
-                </wp14:sizeRelH>
-                <wp14:sizeRelV relativeFrom="margin">
-                  <wp14:pctHeight>0</wp14:pctHeight>
-                </wp14:sizeRelV>
-              </wp:anchor>
-            </w:drawing>
-          </mc:Choice>
-          <mc:Fallback>
-            <w:pict>
-              <v:rect w14:anchorId="5B34634D" id="Rectangle 16" o:spid="_x0000_s1026" style="position:absolute;margin-left:213.8pt;margin-top:.5pt;width:103.65pt;height:12.55pt;z-index:252017664;visibility:visible;mso-wrap-style:square;mso-width-percent:0;mso-height-percent:0;mso-wrap-distance-left:9pt;mso-wrap-distance-top:0;mso-wrap-distance-right:9pt;mso-wrap-distance-bottom:0;mso-position-horizontal:absolute;mso-position-horizontal-relative:margin;mso-position-vertical:absolute;mso-position-vertical-relative:text;mso-width-percent:0;mso-height-percent:0;mso-width-relative:margin;mso-height-relative:margin;v-text-anchor:middle" o:gfxdata="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" filled="f" strokecolor="#1f3763 [1604]" strokeweight="1pt">
-                <w10:wrap anchorx="margin"/>
-              </v:rect>
-            </w:pict>
-          </mc:Fallback>
-        </mc:AlternateContent>
-      </w:r>
-      <w:r>
-        <w:rPr>
-          <w:sz w:val="24"/>
-        </w:rPr>
-        <w:t>Appraisal Date</w:t>
-      </w:r>
-    </w:p>
-    <w:p>
-      <w:pPr>
-        <w:spacing w:after="120" w:line="360" w:lineRule="auto"/>
-        <w:rPr>
-          <w:sz w:val="24"/>
-        </w:rPr>
-      </w:pPr>
-      <w:r>
-        <w:rPr>
-          <w:noProof/>
-          <w:sz w:val="24"/>
-        </w:rPr>
-        <mc:AlternateContent>
-          <mc:Choice Requires="wps">
-            <w:drawing>
               <wp:anchor distT="0" distB="0" distL="114300" distR="114300" simplePos="0" relativeHeight="252019712" behindDoc="0" locked="0" layoutInCell="1" allowOverlap="1" wp14:anchorId="49824660" wp14:editId="1FCFCD46">
                 <wp:simplePos x="0" y="0"/>
                 <wp:positionH relativeFrom="margin">
@@ -10653,7 +10283,7 @@
       <w:pPr>
         <w:spacing w:after="120" w:line="360" w:lineRule="auto"/>
         <w:rPr>
-          <w:sz w:val="28"/>
+          <w:sz w:val="24"/>
         </w:rPr>
       </w:pPr>
       <w:r>
@@ -10664,7 +10294,7 @@
         <mc:AlternateContent>
           <mc:Choice Requires="wps">
             <w:drawing>
-              <wp:anchor distT="0" distB="0" distL="114300" distR="114300" simplePos="0" relativeHeight="252021760" behindDoc="0" locked="0" layoutInCell="1" allowOverlap="1" wp14:anchorId="6745A54C" wp14:editId="44CACA7E">
+              <wp:anchor distT="0" distB="0" distL="114300" distR="114300" simplePos="0" relativeHeight="252021760" behindDoc="0" locked="0" layoutInCell="1" allowOverlap="1" wp14:anchorId="6745A54C" wp14:editId="4C18E78A">
                 <wp:simplePos x="0" y="0"/>
                 <wp:positionH relativeFrom="margin">
                   <wp:posOffset>2747826</wp:posOffset>
@@ -10727,7 +10357,7 @@
           </mc:Choice>
           <mc:Fallback>
             <w:pict>
-              <v:rect w14:anchorId="7D7004B2" id="Rectangle 18" o:spid="_x0000_s1026" style="position:absolute;margin-left:216.35pt;margin-top:.2pt;width:103.65pt;height:12.55pt;z-index:252021760;visibility:visible;mso-wrap-style:square;mso-width-percent:0;mso-height-percent:0;mso-wrap-distance-left:9pt;mso-wrap-distance-top:0;mso-wrap-distance-right:9pt;mso-wrap-distance-bottom:0;mso-position-horizontal:absolute;mso-position-horizontal-relative:margin;mso-position-vertical:absolute;mso-position-vertical-relative:text;mso-width-percent:0;mso-height-percent:0;mso-width-relative:margin;mso-height-relative:margin;v-text-anchor:middle" o:gfxdata="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" filled="f" strokecolor="#1f3763 [1604]" strokeweight="1pt">
+              <v:rect w14:anchorId="71184A2D" id="Rectangle 18" o:spid="_x0000_s1026" style="position:absolute;margin-left:216.35pt;margin-top:.2pt;width:103.65pt;height:12.55pt;z-index:252021760;visibility:visible;mso-wrap-style:square;mso-width-percent:0;mso-height-percent:0;mso-wrap-distance-left:9pt;mso-wrap-distance-top:0;mso-wrap-distance-right:9pt;mso-wrap-distance-bottom:0;mso-position-horizontal:absolute;mso-position-horizontal-relative:margin;mso-position-vertical:absolute;mso-position-vertical-relative:text;mso-width-percent:0;mso-height-percent:0;mso-width-relative:margin;mso-height-relative:margin;v-text-anchor:middle" o:gfxdata="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" filled="f" strokecolor="#1f3763 [1604]" strokeweight="1pt">
                 <w10:wrap anchorx="margin"/>
               </v:rect>
             </w:pict>
@@ -10743,6 +10373,116 @@
     </w:p>
     <w:p>
       <w:pPr>
+        <w:spacing w:after="120" w:line="360" w:lineRule="auto"/>
+        <w:rPr>
+          <w:sz w:val="24"/>
+          <w:szCs w:val="24"/>
+        </w:rPr>
+      </w:pPr>
+      <w:r>
+        <w:rPr>
+          <w:noProof/>
+          <w:sz w:val="24"/>
+        </w:rPr>
+        <mc:AlternateContent>
+          <mc:Choice Requires="wps">
+            <w:drawing>
+              <wp:anchor distT="0" distB="0" distL="114300" distR="114300" simplePos="0" relativeHeight="252093440" behindDoc="0" locked="0" layoutInCell="1" allowOverlap="1" wp14:anchorId="5A25F4EC" wp14:editId="5D7BE398">
+                <wp:simplePos x="0" y="0"/>
+                <wp:positionH relativeFrom="margin">
+                  <wp:posOffset>2747645</wp:posOffset>
+                </wp:positionH>
+                <wp:positionV relativeFrom="paragraph">
+                  <wp:posOffset>3810</wp:posOffset>
+                </wp:positionV>
+                <wp:extent cx="1316182" cy="159328"/>
+                <wp:effectExtent l="0" t="0" r="17780" b="12700"/>
+                <wp:wrapNone/>
+                <wp:docPr id="140" name="Rectangle 140"/>
+                <wp:cNvGraphicFramePr/>
+                <a:graphic xmlns:a="http://schemas.openxmlformats.org/drawingml/2006/main">
+                  <a:graphicData uri="http://schemas.microsoft.com/office/word/2010/wordprocessingShape">
+                    <wps:wsp>
+                      <wps:cNvSpPr/>
+                      <wps:spPr>
+                        <a:xfrm>
+                          <a:off x="0" y="0"/>
+                          <a:ext cx="1316182" cy="159328"/>
+                        </a:xfrm>
+                        <a:prstGeom prst="rect">
+                          <a:avLst/>
+                        </a:prstGeom>
+                        <a:noFill/>
+                      </wps:spPr>
+                      <wps:style>
+                        <a:lnRef idx="2">
+                          <a:schemeClr val="accent1">
+                            <a:shade val="50000"/>
+                          </a:schemeClr>
+                        </a:lnRef>
+                        <a:fillRef idx="1">
+                          <a:schemeClr val="accent1"/>
+                        </a:fillRef>
+                        <a:effectRef idx="0">
+                          <a:schemeClr val="accent1"/>
+                        </a:effectRef>
+                        <a:fontRef idx="minor">
+                          <a:schemeClr val="lt1"/>
+                        </a:fontRef>
+                      </wps:style>
+                      <wps:bodyPr rot="0" spcFirstLastPara="0" vertOverflow="overflow" horzOverflow="overflow" vert="horz" wrap="square" lIns="91440" tIns="45720" rIns="91440" bIns="45720" numCol="1" spcCol="0" rtlCol="0" fromWordArt="0" anchor="ctr" anchorCtr="0" forceAA="0" compatLnSpc="1">
+                        <a:prstTxWarp prst="textNoShape">
+                          <a:avLst/>
+                        </a:prstTxWarp>
+                        <a:noAutofit/>
+                      </wps:bodyPr>
+                    </wps:wsp>
+                  </a:graphicData>
+                </a:graphic>
+                <wp14:sizeRelH relativeFrom="margin">
+                  <wp14:pctWidth>0</wp14:pctWidth>
+                </wp14:sizeRelH>
+                <wp14:sizeRelV relativeFrom="margin">
+                  <wp14:pctHeight>0</wp14:pctHeight>
+                </wp14:sizeRelV>
+              </wp:anchor>
+            </w:drawing>
+          </mc:Choice>
+          <mc:Fallback>
+            <w:pict>
+              <v:rect w14:anchorId="2F1C4F03" id="Rectangle 140" o:spid="_x0000_s1026" style="position:absolute;margin-left:216.35pt;margin-top:.3pt;width:103.65pt;height:12.55pt;z-index:252093440;visibility:visible;mso-wrap-style:square;mso-width-percent:0;mso-height-percent:0;mso-wrap-distance-left:9pt;mso-wrap-distance-top:0;mso-wrap-distance-right:9pt;mso-wrap-distance-bottom:0;mso-position-horizontal:absolute;mso-position-horizontal-relative:margin;mso-position-vertical:absolute;mso-position-vertical-relative:text;mso-width-percent:0;mso-height-percent:0;mso-width-relative:margin;mso-height-relative:margin;v-text-anchor:middle" o:gfxdata="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" filled="f" strokecolor="#1f3763 [1604]" strokeweight="1pt">
+                <w10:wrap anchorx="margin"/>
+              </v:rect>
+            </w:pict>
+          </mc:Fallback>
+        </mc:AlternateContent>
+      </w:r>
+      <w:r>
+        <w:rPr>
+          <w:sz w:val="24"/>
+          <w:szCs w:val="24"/>
+        </w:rPr>
+        <w:t>Revised SOW Details</w:t>
+      </w:r>
+      <w:r>
+        <w:rPr>
+          <w:sz w:val="24"/>
+          <w:szCs w:val="24"/>
+        </w:rPr>
+        <w:t xml:space="preserve">                                                  </w:t>
+      </w:r>
+      <w:bookmarkStart w:id="0" w:name="_GoBack"/>
+      <w:bookmarkEnd w:id="0"/>
+      <w:r>
+        <w:rPr>
+          <w:sz w:val="24"/>
+          <w:szCs w:val="24"/>
+        </w:rPr>
+        <w:t xml:space="preserve"> Upload</w:t>
+      </w:r>
+    </w:p>
+    <w:p>
+      <w:pPr>
         <w:spacing w:after="0" w:line="240" w:lineRule="auto"/>
         <w:jc w:val="center"/>
         <w:rPr>
@@ -10790,13 +10530,22 @@
           <w:sz w:val="28"/>
         </w:rPr>
       </w:pPr>
-      <w:r>
+    </w:p>
+    <w:p>
+      <w:pPr>
+        <w:spacing w:after="0" w:line="240" w:lineRule="auto"/>
+        <w:jc w:val="center"/>
         <w:rPr>
           <w:b/>
+          <w:sz w:val="28"/>
+        </w:rPr>
+      </w:pPr>
+      <w:r>
+        <w:rPr>
+          <w:b/>
           <w:noProof/>
           <w:sz w:val="36"/>
         </w:rPr>
-        <w:lastRenderedPageBreak/>
         <mc:AlternateContent>
           <mc:Choice Requires="wps">
             <w:drawing>
@@ -10903,6 +10652,7 @@
           <w:noProof/>
           <w:sz w:val="36"/>
         </w:rPr>
+        <w:lastRenderedPageBreak/>
         <mc:AlternateContent>
           <mc:Choice Requires="wps">
             <w:drawing>
@@ -12422,20 +12172,19 @@
           <w:b/>
           <w:sz w:val="28"/>
         </w:rPr>
-        <w:t>Indian</w:t>
-      </w:r>
-      <w:r>
-        <w:rPr>
-          <w:b/>
+        <w:t>Indian Employees</w:t>
+      </w:r>
+      <w:r>
+        <w:rPr>
           <w:sz w:val="28"/>
         </w:rPr>
-        <w:t xml:space="preserve"> Employees</w:t>
+        <w:t xml:space="preserve"> </w:t>
       </w:r>
       <w:r>
         <w:rPr>
           <w:sz w:val="28"/>
         </w:rPr>
-        <w:t xml:space="preserve"> </w:t>
+        <w:tab/>
       </w:r>
       <w:r>
         <w:rPr>
@@ -12472,17 +12221,6 @@
           <w:sz w:val="28"/>
         </w:rPr>
         <w:tab/>
-      </w:r>
-      <w:r>
-        <w:rPr>
-          <w:sz w:val="28"/>
-        </w:rPr>
-        <w:tab/>
-      </w:r>
-      <w:r>
-        <w:rPr>
-          <w:sz w:val="28"/>
-        </w:rPr>
         <w:t>Add Family Member</w:t>
       </w:r>
     </w:p>
@@ -13427,8 +13165,6 @@
           <w:sz w:val="24"/>
         </w:rPr>
       </w:pPr>
-      <w:bookmarkStart w:id="0" w:name="_GoBack"/>
-      <w:bookmarkEnd w:id="0"/>
     </w:p>
     <w:sectPr>
       <w:pgSz w:w="11906" w:h="16838"/>
@@ -14590,7 +14326,7 @@
 </file>
 
 <file path=customXml/itemProps1.xml><?xml version="1.0" encoding="utf-8"?>
-<ds:datastoreItem xmlns:ds="http://schemas.openxmlformats.org/officeDocument/2006/customXml" ds:itemID="{FFEF88B7-94BD-47C7-9AB6-2ECE8E6ABAC0}">
+<ds:datastoreItem xmlns:ds="http://schemas.openxmlformats.org/officeDocument/2006/customXml" ds:itemID="{C17CB99C-36B8-497B-A471-CD0B53DA253C}">
   <ds:schemaRefs>
     <ds:schemaRef ds:uri="http://schemas.openxmlformats.org/officeDocument/2006/bibliography"/>
   </ds:schemaRefs>

</xml_diff>